<commit_message>
Cleaned up documents -- minor changes to Rmd files
</commit_message>
<xml_diff>
--- a/docs/Tasks.docx
+++ b/docs/Tasks.docx
@@ -3,10 +3,27 @@
 <w:document xmlns:wpc="http://schemas.microsoft.com/office/word/2010/wordprocessingCanvas" xmlns:cx="http://schemas.microsoft.com/office/drawing/2014/chartex" xmlns:cx1="http://schemas.microsoft.com/office/drawing/2015/9/8/chartex" xmlns:cx2="http://schemas.microsoft.com/office/drawing/2015/10/21/chartex" xmlns:cx3="http://schemas.microsoft.com/office/drawing/2016/5/9/chartex" xmlns:cx4="http://schemas.microsoft.com/office/drawing/2016/5/10/chartex" xmlns:cx5="http://schemas.microsoft.com/office/drawing/2016/5/11/chartex" xmlns:cx6="http://schemas.microsoft.com/office/drawing/2016/5/12/chartex" xmlns:cx7="http://schemas.microsoft.com/office/drawing/2016/5/13/chartex" xmlns:cx8="http://schemas.microsoft.com/office/drawing/2016/5/14/chartex" xmlns:mc="http://schemas.openxmlformats.org/markup-compatibility/2006" xmlns:aink="http://schemas.microsoft.com/office/drawing/2016/ink" xmlns:am3d="http://schemas.microsoft.com/office/drawing/2017/model3d" xmlns:o="urn:schemas-microsoft-com:office:office" xmlns:r="http://schemas.openxmlformats.org/officeDocument/2006/relationships" xmlns:m="http://schemas.openxmlformats.org/officeDocument/2006/math" xmlns:v="urn:schemas-microsoft-com:vml" xmlns:wp14="http://schemas.microsoft.com/office/word/2010/wordprocessingDrawing" xmlns:wp="http://schemas.openxmlformats.org/drawingml/2006/wordprocessingDrawing" xmlns:w10="urn:schemas-microsoft-com:office:word" xmlns:w="http://schemas.openxmlformats.org/wordprocessingml/2006/main" xmlns:w14="http://schemas.microsoft.com/office/word/2010/wordml" xmlns:w15="http://schemas.microsoft.com/office/word/2012/wordml" xmlns:w16cid="http://schemas.microsoft.com/office/word/2016/wordml/cid" xmlns:w16se="http://schemas.microsoft.com/office/word/2015/wordml/symex" xmlns:wpg="http://schemas.microsoft.com/office/word/2010/wordprocessingGroup" xmlns:wpi="http://schemas.microsoft.com/office/word/2010/wordprocessingInk" xmlns:wne="http://schemas.microsoft.com/office/word/2006/wordml" xmlns:wps="http://schemas.microsoft.com/office/word/2010/wordprocessingShape" mc:Ignorable="w14 w15 w16se w16cid wp14">
   <w:body>
     <w:p>
-      <w:r>
+      <w:pPr>
+        <w:rPr>
+          <w:b/>
+          <w:bCs/>
+          <w:u w:val="single"/>
+        </w:rPr>
+      </w:pPr>
+      <w:r>
+        <w:rPr>
+          <w:b/>
+          <w:bCs/>
+          <w:u w:val="single"/>
+        </w:rPr>
         <w:t>Task 1</w:t>
       </w:r>
       <w:r>
+        <w:rPr>
+          <w:b/>
+          <w:bCs/>
+          <w:u w:val="single"/>
+        </w:rPr>
         <w:t xml:space="preserve"> (downloading materials)</w:t>
       </w:r>
     </w:p>
@@ -18,7 +35,91 @@
         </w:numPr>
       </w:pPr>
       <w:r>
-        <w:t>Download zipped folder and execute script file in project</w:t>
+        <w:t xml:space="preserve">Download </w:t>
+      </w:r>
+      <w:r>
+        <w:t>RMarkdown Workshop Folder (as zipped file)</w:t>
+      </w:r>
+    </w:p>
+    <w:p>
+      <w:pPr>
+        <w:numPr>
+          <w:ilvl w:val="1"/>
+          <w:numId w:val="2"/>
+        </w:numPr>
+      </w:pPr>
+      <w:r>
+        <w:t xml:space="preserve">Go to </w:t>
+      </w:r>
+      <w:hyperlink r:id="rId8" w:history="1">
+        <w:r>
+          <w:rPr>
+            <w:rStyle w:val="Hyperlink"/>
+          </w:rPr>
+          <w:t>https://github.com/QFCatMSU/RMarkdown-Workshop-Material</w:t>
+        </w:r>
+      </w:hyperlink>
+    </w:p>
+    <w:p>
+      <w:pPr>
+        <w:numPr>
+          <w:ilvl w:val="1"/>
+          <w:numId w:val="2"/>
+        </w:numPr>
+      </w:pPr>
+      <w:r>
+        <w:t xml:space="preserve">Click on green </w:t>
+      </w:r>
+      <w:r>
+        <w:rPr>
+          <w:b/>
+          <w:bCs/>
+          <w:i/>
+          <w:iCs/>
+        </w:rPr>
+        <w:t xml:space="preserve">Clone or </w:t>
+      </w:r>
+      <w:r>
+        <w:rPr>
+          <w:b/>
+          <w:bCs/>
+          <w:i/>
+          <w:iCs/>
+        </w:rPr>
+        <w:t>d</w:t>
+      </w:r>
+      <w:r>
+        <w:rPr>
+          <w:b/>
+          <w:bCs/>
+          <w:i/>
+          <w:iCs/>
+        </w:rPr>
+        <w:t>ownload</w:t>
+      </w:r>
+      <w:r>
+        <w:t xml:space="preserve"> button </w:t>
+      </w:r>
+      <w:r>
+        <w:t xml:space="preserve">and choose </w:t>
+      </w:r>
+      <w:r>
+        <w:rPr>
+          <w:b/>
+          <w:bCs/>
+          <w:i/>
+          <w:iCs/>
+        </w:rPr>
+        <w:t>Download Z</w:t>
+      </w:r>
+      <w:r>
+        <w:rPr>
+          <w:b/>
+          <w:bCs/>
+          <w:i/>
+          <w:iCs/>
+        </w:rPr>
+        <w:t>IP</w:t>
       </w:r>
     </w:p>
     <w:p>
@@ -29,13 +130,79 @@
         </w:numPr>
       </w:pPr>
       <w:r>
-        <w:t>Challenge</w:t>
-      </w:r>
-      <w:r>
-        <w:t xml:space="preserve">: Execute RMD files </w:t>
-      </w:r>
-      <w:r>
-        <w:t>using Knit</w:t>
+        <w:t>Extract</w:t>
+      </w:r>
+      <w:r>
+        <w:t xml:space="preserve"> (unzip)</w:t>
+      </w:r>
+      <w:r>
+        <w:t xml:space="preserve"> </w:t>
+      </w:r>
+      <w:r>
+        <w:rPr>
+          <w:b/>
+          <w:bCs/>
+          <w:i/>
+          <w:iCs/>
+        </w:rPr>
+        <w:t>RMarkdown</w:t>
+      </w:r>
+      <w:r>
+        <w:rPr>
+          <w:b/>
+          <w:bCs/>
+          <w:i/>
+          <w:iCs/>
+        </w:rPr>
+        <w:t>-Workshop-M</w:t>
+      </w:r>
+      <w:r>
+        <w:rPr>
+          <w:b/>
+          <w:bCs/>
+          <w:i/>
+          <w:iCs/>
+        </w:rPr>
+        <w:t>a</w:t>
+      </w:r>
+      <w:r>
+        <w:rPr>
+          <w:b/>
+          <w:bCs/>
+          <w:i/>
+          <w:iCs/>
+        </w:rPr>
+        <w:t>ter</w:t>
+      </w:r>
+      <w:r>
+        <w:rPr>
+          <w:b/>
+          <w:bCs/>
+          <w:i/>
+          <w:iCs/>
+        </w:rPr>
+        <w:t>i</w:t>
+      </w:r>
+      <w:r>
+        <w:rPr>
+          <w:b/>
+          <w:bCs/>
+          <w:i/>
+          <w:iCs/>
+        </w:rPr>
+        <w:t>al</w:t>
+      </w:r>
+      <w:r>
+        <w:rPr>
+          <w:b/>
+          <w:bCs/>
+          <w:i/>
+          <w:iCs/>
+        </w:rPr>
+        <w:t>-master</w:t>
+      </w:r>
+      <w:r>
+        <w:t xml:space="preserve"> folder</w:t>
       </w:r>
     </w:p>
     <w:p>
@@ -46,58 +213,341 @@
         </w:numPr>
       </w:pPr>
       <w:r>
+        <w:t xml:space="preserve">Open </w:t>
+      </w:r>
+      <w:r>
+        <w:rPr>
+          <w:b/>
+          <w:bCs/>
+          <w:i/>
+          <w:iCs/>
+        </w:rPr>
+        <w:t>RMarkdown-Workshop-Material.rProj</w:t>
+      </w:r>
+      <w:r>
+        <w:t xml:space="preserve"> file </w:t>
+      </w:r>
+      <w:r>
+        <w:t>(</w:t>
+      </w:r>
+      <w:r>
+        <w:t>root directory</w:t>
+      </w:r>
+      <w:r>
+        <w:t>) in RStudio</w:t>
+      </w:r>
+    </w:p>
+    <w:p>
+      <w:pPr>
+        <w:numPr>
+          <w:ilvl w:val="1"/>
+          <w:numId w:val="2"/>
+        </w:numPr>
+      </w:pPr>
+      <w:r>
+        <w:t>double-clicking the file should work…</w:t>
+      </w:r>
+      <w:r>
+        <w:t xml:space="preserve"> </w:t>
+      </w:r>
+    </w:p>
+    <w:p>
+      <w:pPr>
+        <w:numPr>
+          <w:ilvl w:val="0"/>
+          <w:numId w:val="2"/>
+        </w:numPr>
+      </w:pPr>
+      <w:r>
+        <w:t xml:space="preserve">Execute the </w:t>
+      </w:r>
+      <w:r>
+        <w:rPr>
+          <w:b/>
+          <w:bCs/>
+          <w:i/>
+          <w:iCs/>
+        </w:rPr>
+        <w:t>01-WindsAndTemps.R</w:t>
+      </w:r>
+      <w:r>
+        <w:t xml:space="preserve"> script</w:t>
+      </w:r>
+    </w:p>
+    <w:p>
+      <w:pPr>
+        <w:numPr>
+          <w:ilvl w:val="1"/>
+          <w:numId w:val="2"/>
+        </w:numPr>
+      </w:pPr>
+      <w:r>
+        <w:t xml:space="preserve">In </w:t>
+      </w:r>
+      <w:r>
+        <w:rPr>
+          <w:b/>
+          <w:bCs/>
+          <w:i/>
+          <w:iCs/>
+        </w:rPr>
+        <w:t>Files</w:t>
+      </w:r>
+      <w:r>
+        <w:t xml:space="preserve"> Tab,</w:t>
+      </w:r>
+      <w:r>
+        <w:t xml:space="preserve"> go to </w:t>
+      </w:r>
+      <w:r>
+        <w:rPr>
+          <w:b/>
+          <w:bCs/>
+          <w:i/>
+          <w:iCs/>
+        </w:rPr>
+        <w:t>scripts</w:t>
+      </w:r>
+      <w:r>
+        <w:t xml:space="preserve"> folder</w:t>
+      </w:r>
+      <w:r>
+        <w:t xml:space="preserve"> </w:t>
+      </w:r>
+    </w:p>
+    <w:p>
+      <w:pPr>
+        <w:numPr>
+          <w:ilvl w:val="1"/>
+          <w:numId w:val="2"/>
+        </w:numPr>
+      </w:pPr>
+      <w:r>
+        <w:t xml:space="preserve">Click on </w:t>
+      </w:r>
+      <w:r>
+        <w:rPr>
+          <w:b/>
+          <w:bCs/>
+          <w:i/>
+          <w:iCs/>
+        </w:rPr>
+        <w:t>01-WindsAndTemps.R</w:t>
+      </w:r>
+    </w:p>
+    <w:p>
+      <w:pPr>
+        <w:numPr>
+          <w:ilvl w:val="1"/>
+          <w:numId w:val="2"/>
+        </w:numPr>
+      </w:pPr>
+      <w:r>
+        <w:t xml:space="preserve">Click </w:t>
+      </w:r>
+      <w:r>
+        <w:rPr>
+          <w:b/>
+          <w:bCs/>
+          <w:i/>
+          <w:iCs/>
+        </w:rPr>
+        <w:t>Source</w:t>
+      </w:r>
+    </w:p>
+    <w:p>
+      <w:pPr>
+        <w:numPr>
+          <w:ilvl w:val="0"/>
+          <w:numId w:val="2"/>
+        </w:numPr>
+      </w:pPr>
+      <w:r>
         <w:t>Challenge</w:t>
       </w:r>
       <w:r>
+        <w:t xml:space="preserve">: Execute </w:t>
+      </w:r>
+      <w:r>
+        <w:rPr>
+          <w:b/>
+          <w:bCs/>
+          <w:i/>
+          <w:iCs/>
+        </w:rPr>
+        <w:t>R</w:t>
+      </w:r>
+      <w:r>
+        <w:rPr>
+          <w:b/>
+          <w:bCs/>
+          <w:i/>
+          <w:iCs/>
+        </w:rPr>
+        <w:t>md</w:t>
+      </w:r>
+      <w:r>
+        <w:t xml:space="preserve"> files </w:t>
+      </w:r>
+      <w:r>
+        <w:t xml:space="preserve">(in root folder) </w:t>
+      </w:r>
+      <w:r>
+        <w:t xml:space="preserve">using </w:t>
+      </w:r>
+      <w:r>
+        <w:rPr>
+          <w:b/>
+          <w:bCs/>
+          <w:i/>
+          <w:iCs/>
+        </w:rPr>
+        <w:t>Knit</w:t>
+      </w:r>
+      <w:r>
+        <w:t xml:space="preserve"> button</w:t>
+      </w:r>
+    </w:p>
+    <w:p>
+      <w:pPr>
+        <w:numPr>
+          <w:ilvl w:val="0"/>
+          <w:numId w:val="2"/>
+        </w:numPr>
+      </w:pPr>
+      <w:r>
+        <w:t>Challenge</w:t>
+      </w:r>
+      <w:r>
         <w:t xml:space="preserve">: </w:t>
       </w:r>
       <w:r>
         <w:t>Send</w:t>
       </w:r>
       <w:r>
-        <w:t xml:space="preserve"> RMD files</w:t>
-      </w:r>
-      <w:r>
-        <w:t xml:space="preserve"> to HTML, PDF, and DOCS</w:t>
-      </w:r>
-      <w:r>
         <w:t xml:space="preserve"> </w:t>
       </w:r>
       <w:r>
-        <w:t>using Knit</w:t>
+        <w:rPr>
+          <w:b/>
+          <w:bCs/>
+          <w:i/>
+          <w:iCs/>
+        </w:rPr>
+        <w:t>R</w:t>
+      </w:r>
+      <w:r>
+        <w:rPr>
+          <w:b/>
+          <w:bCs/>
+          <w:i/>
+          <w:iCs/>
+        </w:rPr>
+        <w:t>md</w:t>
+      </w:r>
+      <w:r>
+        <w:t xml:space="preserve"> files</w:t>
+      </w:r>
+      <w:r>
+        <w:t xml:space="preserve"> to HTML, PDF, and </w:t>
+      </w:r>
+      <w:r>
+        <w:t>Word</w:t>
+      </w:r>
+      <w:r>
+        <w:t xml:space="preserve"> </w:t>
+      </w:r>
+      <w:r>
+        <w:t>using</w:t>
+      </w:r>
+      <w:r>
+        <w:t xml:space="preserve"> the </w:t>
+      </w:r>
+      <w:r>
+        <w:rPr>
+          <w:b/>
+          <w:bCs/>
+          <w:i/>
+          <w:iCs/>
+        </w:rPr>
+        <w:t>Knit</w:t>
+      </w:r>
+      <w:r>
+        <w:t xml:space="preserve"> dropdown options</w:t>
       </w:r>
     </w:p>
     <w:p/>
-    <w:p/>
-    <w:p/>
-    <w:p>
-      <w:r>
+    <w:p>
+      <w:pPr>
+        <w:rPr>
+          <w:b/>
+          <w:bCs/>
+          <w:u w:val="single"/>
+        </w:rPr>
+      </w:pPr>
+      <w:r>
+        <w:rPr>
+          <w:b/>
+          <w:bCs/>
+          <w:u w:val="single"/>
+        </w:rPr>
         <w:t>Task 2 (after 4</w:t>
       </w:r>
       <w:r>
         <w:rPr>
+          <w:b/>
+          <w:bCs/>
+          <w:u w:val="single"/>
           <w:vertAlign w:val="superscript"/>
         </w:rPr>
         <w:t>th</w:t>
       </w:r>
       <w:r>
+        <w:rPr>
+          <w:b/>
+          <w:bCs/>
+          <w:u w:val="single"/>
+        </w:rPr>
         <w:t xml:space="preserve"> example</w:t>
       </w:r>
       <w:r>
+        <w:rPr>
+          <w:b/>
+          <w:bCs/>
+          <w:u w:val="single"/>
+        </w:rPr>
         <w:t xml:space="preserve"> </w:t>
       </w:r>
       <w:r>
+        <w:rPr>
+          <w:b/>
+          <w:bCs/>
+          <w:u w:val="single"/>
+        </w:rPr>
         <w:t>–</w:t>
       </w:r>
       <w:r>
+        <w:rPr>
+          <w:b/>
+          <w:bCs/>
+          <w:u w:val="single"/>
+        </w:rPr>
         <w:t xml:space="preserve"> </w:t>
       </w:r>
       <w:r>
+        <w:rPr>
+          <w:b/>
+          <w:bCs/>
+          <w:u w:val="single"/>
+        </w:rPr>
         <w:t>Breaking up code</w:t>
       </w:r>
-      <w:bookmarkStart w:id="0" w:name="_GoBack"/>
-      <w:bookmarkEnd w:id="0"/>
-      <w:r>
+      <w:r>
+        <w:rPr>
+          <w:b/>
+          <w:bCs/>
+          <w:u w:val="single"/>
+        </w:rPr>
         <w:t>)</w:t>
       </w:r>
     </w:p>
@@ -131,7 +581,13 @@
         </w:numPr>
       </w:pPr>
       <w:r>
-        <w:t xml:space="preserve">Execute the code for, but do not show the code for the number of days in each wind direction </w:t>
+        <w:t>Execute, but do not show the code for</w:t>
+      </w:r>
+      <w:r>
+        <w:t>,</w:t>
+      </w:r>
+      <w:r>
+        <w:t xml:space="preserve"> the number of days in each wind direction </w:t>
       </w:r>
     </w:p>
     <w:p>
@@ -142,37 +598,196 @@
         </w:numPr>
       </w:pPr>
       <w:r>
-        <w:t>Add text before the summary stat code, plot 1, and at the end of the document</w:t>
-      </w:r>
-    </w:p>
-    <w:p>
-      <w:r>
-        <w:t>Challenge: Present summary stats and add a histogram for aveTem</w:t>
-      </w:r>
-      <w:r>
-        <w:t>p</w:t>
+        <w:t>Add text</w:t>
+      </w:r>
+      <w:r>
+        <w:t xml:space="preserve"> before:</w:t>
+      </w:r>
+    </w:p>
+    <w:p>
+      <w:pPr>
+        <w:numPr>
+          <w:ilvl w:val="1"/>
+          <w:numId w:val="1"/>
+        </w:numPr>
+      </w:pPr>
+      <w:r>
+        <w:t xml:space="preserve">before </w:t>
+      </w:r>
+      <w:r>
+        <w:t xml:space="preserve">the summary stat code, </w:t>
+      </w:r>
+    </w:p>
+    <w:p>
+      <w:pPr>
+        <w:numPr>
+          <w:ilvl w:val="1"/>
+          <w:numId w:val="1"/>
+        </w:numPr>
+      </w:pPr>
+      <w:r>
+        <w:t xml:space="preserve">before </w:t>
+      </w:r>
+      <w:r>
+        <w:t>plot 1</w:t>
+      </w:r>
+    </w:p>
+    <w:p>
+      <w:pPr>
+        <w:numPr>
+          <w:ilvl w:val="1"/>
+          <w:numId w:val="1"/>
+        </w:numPr>
+      </w:pPr>
+      <w:r>
+        <w:t>at the end of the document</w:t>
+      </w:r>
+    </w:p>
+    <w:p>
+      <w:r>
+        <w:t xml:space="preserve">Challenge: Present summary stats and add a histogram for </w:t>
+      </w:r>
+      <w:r>
+        <w:rPr>
+          <w:b/>
+          <w:bCs/>
+          <w:i/>
+          <w:iCs/>
+        </w:rPr>
+        <w:t>av</w:t>
+      </w:r>
+      <w:r>
+        <w:rPr>
+          <w:b/>
+          <w:bCs/>
+          <w:i/>
+          <w:iCs/>
+        </w:rPr>
+        <w:t>g</w:t>
+      </w:r>
+      <w:r>
+        <w:rPr>
+          <w:b/>
+          <w:bCs/>
+          <w:i/>
+          <w:iCs/>
+        </w:rPr>
+        <w:t>Temp</w:t>
+      </w:r>
+    </w:p>
+    <w:p>
+      <w:r>
+        <w:t xml:space="preserve">Challenge: add Plot 2 at the end of the document </w:t>
+      </w:r>
+      <w:r>
+        <w:t>(using the plot</w:t>
+      </w:r>
+      <w:r>
+        <w:t>2 variable)</w:t>
       </w:r>
     </w:p>
     <w:p/>
+    <w:p>
+      <w:pPr>
+        <w:rPr>
+          <w:b/>
+          <w:bCs/>
+        </w:rPr>
+      </w:pPr>
+      <w:r>
+        <w:rPr>
+          <w:b/>
+          <w:bCs/>
+        </w:rPr>
+        <w:t>When I ask for text in Task</w:t>
+      </w:r>
+      <w:r>
+        <w:rPr>
+          <w:b/>
+          <w:bCs/>
+        </w:rPr>
+        <w:t>s 2 and 3</w:t>
+      </w:r>
+      <w:r>
+        <w:rPr>
+          <w:b/>
+          <w:bCs/>
+        </w:rPr>
+        <w:t>, feel free to use</w:t>
+      </w:r>
+      <w:r>
+        <w:rPr>
+          <w:b/>
+          <w:bCs/>
+        </w:rPr>
+        <w:t xml:space="preserve"> the </w:t>
+      </w:r>
+      <w:hyperlink r:id="rId9" w:history="1">
+        <w:r>
+          <w:rPr>
+            <w:rStyle w:val="Hyperlink"/>
+            <w:b/>
+            <w:bCs/>
+          </w:rPr>
+          <w:t>Lorem Ipsum Generator</w:t>
+        </w:r>
+      </w:hyperlink>
+      <w:r>
+        <w:rPr>
+          <w:b/>
+          <w:bCs/>
+        </w:rPr>
+        <w:t>.</w:t>
+      </w:r>
+    </w:p>
     <w:p/>
-    <w:p/>
-    <w:p>
-      <w:r>
+    <w:p>
+      <w:pPr>
+        <w:rPr>
+          <w:b/>
+          <w:bCs/>
+          <w:u w:val="single"/>
+        </w:rPr>
+      </w:pPr>
+      <w:r>
+        <w:rPr>
+          <w:b/>
+          <w:bCs/>
+          <w:u w:val="single"/>
+        </w:rPr>
         <w:t>Task 3 (after 7</w:t>
       </w:r>
       <w:r>
         <w:rPr>
+          <w:b/>
+          <w:bCs/>
+          <w:u w:val="single"/>
           <w:vertAlign w:val="superscript"/>
         </w:rPr>
         <w:t>th</w:t>
       </w:r>
       <w:r>
+        <w:rPr>
+          <w:b/>
+          <w:bCs/>
+          <w:u w:val="single"/>
+        </w:rPr>
         <w:t xml:space="preserve"> example</w:t>
       </w:r>
       <w:r>
+        <w:rPr>
+          <w:b/>
+          <w:bCs/>
+          <w:u w:val="single"/>
+        </w:rPr>
         <w:t xml:space="preserve"> – RMD basics</w:t>
       </w:r>
       <w:r>
+        <w:rPr>
+          <w:b/>
+          <w:bCs/>
+          <w:u w:val="single"/>
+        </w:rPr>
         <w:t>)</w:t>
       </w:r>
     </w:p>
@@ -195,7 +810,13 @@
         </w:numPr>
       </w:pPr>
       <w:r>
-        <w:t>So, it should have levels 2,3, and 4</w:t>
+        <w:t>So, it should have levels 2,</w:t>
+      </w:r>
+      <w:r>
+        <w:t xml:space="preserve"> </w:t>
+      </w:r>
+      <w:r>
+        <w:t>3, and 4</w:t>
       </w:r>
     </w:p>
     <w:p>
@@ -228,7 +849,22 @@
         </w:numPr>
       </w:pPr>
       <w:r>
-        <w:t>Challenge: print *\\*$^&amp; to output</w:t>
+        <w:t xml:space="preserve">Challenge: print </w:t>
+      </w:r>
+      <w:r>
+        <w:rPr>
+          <w:b/>
+          <w:bCs/>
+          <w:i/>
+          <w:iCs/>
+        </w:rPr>
+        <w:t>*\\*$^&amp;</w:t>
+      </w:r>
+      <w:r>
+        <w:t xml:space="preserve"> to </w:t>
+      </w:r>
+      <w:r>
+        <w:t>document</w:t>
       </w:r>
     </w:p>
     <w:p>
@@ -239,16 +875,26 @@
         </w:numPr>
       </w:pPr>
       <w:r>
-        <w:t xml:space="preserve">Challenge: </w:t>
-      </w:r>
-      <w:r>
-        <w:rPr>
+        <w:t>Challenge:</w:t>
+      </w:r>
+      <w:r>
+        <w:t xml:space="preserve"> print</w:t>
+      </w:r>
+      <w:r>
+        <w:t xml:space="preserve"> </w:t>
+      </w:r>
+      <w:r>
+        <w:rPr>
+          <w:b/>
+          <w:bCs/>
           <w:lang w:val="pt-BR"/>
         </w:rPr>
         <w:t>V</w:t>
       </w:r>
       <w:r>
         <w:rPr>
+          <w:b/>
+          <w:bCs/>
           <w:vertAlign w:val="subscript"/>
           <w:lang w:val="pt-BR"/>
         </w:rPr>
@@ -256,60 +902,125 @@
       </w:r>
       <w:r>
         <w:rPr>
+          <w:b/>
+          <w:bCs/>
           <w:lang w:val="pt-BR"/>
         </w:rPr>
         <w:t xml:space="preserve">= </w:t>
       </w:r>
       <w:r>
         <w:rPr>
+          <w:b/>
+          <w:bCs/>
           <w:lang w:val="el-GR"/>
         </w:rPr>
         <w:t>π</w:t>
       </w:r>
       <w:r>
+        <w:rPr>
+          <w:b/>
+          <w:bCs/>
+        </w:rPr>
         <w:t>r</w:t>
       </w:r>
       <w:r>
         <w:rPr>
+          <w:b/>
+          <w:bCs/>
           <w:vertAlign w:val="superscript"/>
         </w:rPr>
         <w:t>2</w:t>
       </w:r>
       <w:r>
+        <w:rPr>
+          <w:b/>
+          <w:bCs/>
+        </w:rPr>
         <w:t>h</w:t>
       </w:r>
+      <w:r>
+        <w:t xml:space="preserve"> to document</w:t>
+      </w:r>
     </w:p>
     <w:p>
       <w:pPr>
         <w:numPr>
-          <w:ilvl w:val="0"/>
+          <w:ilvl w:val="1"/>
           <w:numId w:val="3"/>
         </w:numPr>
       </w:pPr>
       <w:r>
-        <w:t>Note: You can cheat and use Latex to create Greek characters like $\alpha$ or $\beta$...</w:t>
+        <w:t xml:space="preserve">Note: You can use Latex to create Greek characters like </w:t>
+      </w:r>
+      <w:r>
+        <w:rPr>
+          <w:b/>
+          <w:bCs/>
+        </w:rPr>
+        <w:t xml:space="preserve">$\alpha$ </w:t>
+      </w:r>
+      <w:r>
+        <w:t xml:space="preserve">or </w:t>
+      </w:r>
+      <w:r>
+        <w:rPr>
+          <w:b/>
+          <w:bCs/>
+        </w:rPr>
+        <w:t>$\beta$</w:t>
+      </w:r>
+      <w:r>
+        <w:t>...</w:t>
       </w:r>
     </w:p>
     <w:p/>
-    <w:p/>
-    <w:p/>
-    <w:p>
-      <w:r>
+    <w:p>
+      <w:pPr>
+        <w:rPr>
+          <w:b/>
+          <w:bCs/>
+          <w:u w:val="single"/>
+        </w:rPr>
+      </w:pPr>
+      <w:r>
+        <w:rPr>
+          <w:b/>
+          <w:bCs/>
+          <w:u w:val="single"/>
+        </w:rPr>
         <w:t>Task 4 (after 9</w:t>
       </w:r>
       <w:r>
         <w:rPr>
+          <w:b/>
+          <w:bCs/>
+          <w:u w:val="single"/>
           <w:vertAlign w:val="superscript"/>
         </w:rPr>
         <w:t>th</w:t>
       </w:r>
       <w:r>
+        <w:rPr>
+          <w:b/>
+          <w:bCs/>
+          <w:u w:val="single"/>
+        </w:rPr>
         <w:t xml:space="preserve"> example</w:t>
       </w:r>
       <w:r>
+        <w:rPr>
+          <w:b/>
+          <w:bCs/>
+          <w:u w:val="single"/>
+        </w:rPr>
         <w:t xml:space="preserve"> – Inline codes</w:t>
       </w:r>
       <w:r>
+        <w:rPr>
+          <w:b/>
+          <w:bCs/>
+          <w:u w:val="single"/>
+        </w:rPr>
         <w:t>)</w:t>
       </w:r>
     </w:p>
@@ -343,10 +1054,36 @@
         </w:numPr>
       </w:pPr>
       <w:r>
-        <w:t xml:space="preserve">Challenge: create a table that list the minimum and maximum temperatures, the dates they occurs, the humidity on that date, and the wind direction and wind speed of that date.  </w:t>
-      </w:r>
-    </w:p>
-    <w:p/>
+        <w:t>Challenge: put the Celsius temperature next to the Fahrenheit</w:t>
+      </w:r>
+    </w:p>
+    <w:p>
+      <w:pPr>
+        <w:numPr>
+          <w:ilvl w:val="1"/>
+          <w:numId w:val="4"/>
+        </w:numPr>
+      </w:pPr>
+      <w:r>
+        <w:t>C = 5/9 (F – 32)</w:t>
+      </w:r>
+    </w:p>
+    <w:p>
+      <w:pPr>
+        <w:numPr>
+          <w:ilvl w:val="0"/>
+          <w:numId w:val="4"/>
+        </w:numPr>
+      </w:pPr>
+      <w:r>
+        <w:t>Challenge: create a table that list the minimum and maximum temperatures, the dates they occur</w:t>
+      </w:r>
+      <w:bookmarkStart w:id="0" w:name="_GoBack"/>
+      <w:bookmarkEnd w:id="0"/>
+      <w:r>
+        <w:t xml:space="preserve">, the humidity on that date, and the wind direction and wind speed of that date.  </w:t>
+      </w:r>
+    </w:p>
     <w:sectPr>
       <w:pgSz w:w="12240" w:h="15840"/>
       <w:pgMar w:top="1440" w:right="1440" w:bottom="1440" w:left="1440" w:header="720" w:footer="720" w:gutter="0"/>
@@ -378,7 +1115,7 @@
         <w:rFonts w:ascii="Arial" w:hAnsi="Arial" w:hint="default"/>
       </w:rPr>
     </w:lvl>
-    <w:lvl w:ilvl="1" w:tplc="774E7440" w:tentative="1">
+    <w:lvl w:ilvl="1" w:tplc="774E7440">
       <w:start w:val="1"/>
       <w:numFmt w:val="bullet"/>
       <w:lvlText w:val="•"/>
@@ -500,6 +1237,146 @@
     </w:lvl>
   </w:abstractNum>
   <w:abstractNum w:abstractNumId="1" w15:restartNumberingAfterBreak="0">
+    <w:nsid w:val="153C5D74"/>
+    <w:multiLevelType w:val="hybridMultilevel"/>
+    <w:tmpl w:val="EFDEBB42"/>
+    <w:lvl w:ilvl="0" w:tplc="78501E5C">
+      <w:start w:val="1"/>
+      <w:numFmt w:val="bullet"/>
+      <w:lvlText w:val="•"/>
+      <w:lvlJc w:val="left"/>
+      <w:pPr>
+        <w:tabs>
+          <w:tab w:val="num" w:pos="720"/>
+        </w:tabs>
+        <w:ind w:left="720" w:hanging="360"/>
+      </w:pPr>
+      <w:rPr>
+        <w:rFonts w:ascii="Arial" w:hAnsi="Arial" w:hint="default"/>
+      </w:rPr>
+    </w:lvl>
+    <w:lvl w:ilvl="1" w:tplc="2098C65A" w:tentative="1">
+      <w:start w:val="1"/>
+      <w:numFmt w:val="bullet"/>
+      <w:lvlText w:val="•"/>
+      <w:lvlJc w:val="left"/>
+      <w:pPr>
+        <w:tabs>
+          <w:tab w:val="num" w:pos="1440"/>
+        </w:tabs>
+        <w:ind w:left="1440" w:hanging="360"/>
+      </w:pPr>
+      <w:rPr>
+        <w:rFonts w:ascii="Arial" w:hAnsi="Arial" w:hint="default"/>
+      </w:rPr>
+    </w:lvl>
+    <w:lvl w:ilvl="2" w:tplc="E8D837D6" w:tentative="1">
+      <w:start w:val="1"/>
+      <w:numFmt w:val="bullet"/>
+      <w:lvlText w:val="•"/>
+      <w:lvlJc w:val="left"/>
+      <w:pPr>
+        <w:tabs>
+          <w:tab w:val="num" w:pos="2160"/>
+        </w:tabs>
+        <w:ind w:left="2160" w:hanging="360"/>
+      </w:pPr>
+      <w:rPr>
+        <w:rFonts w:ascii="Arial" w:hAnsi="Arial" w:hint="default"/>
+      </w:rPr>
+    </w:lvl>
+    <w:lvl w:ilvl="3" w:tplc="7714CF24" w:tentative="1">
+      <w:start w:val="1"/>
+      <w:numFmt w:val="bullet"/>
+      <w:lvlText w:val="•"/>
+      <w:lvlJc w:val="left"/>
+      <w:pPr>
+        <w:tabs>
+          <w:tab w:val="num" w:pos="2880"/>
+        </w:tabs>
+        <w:ind w:left="2880" w:hanging="360"/>
+      </w:pPr>
+      <w:rPr>
+        <w:rFonts w:ascii="Arial" w:hAnsi="Arial" w:hint="default"/>
+      </w:rPr>
+    </w:lvl>
+    <w:lvl w:ilvl="4" w:tplc="3F6C7986" w:tentative="1">
+      <w:start w:val="1"/>
+      <w:numFmt w:val="bullet"/>
+      <w:lvlText w:val="•"/>
+      <w:lvlJc w:val="left"/>
+      <w:pPr>
+        <w:tabs>
+          <w:tab w:val="num" w:pos="3600"/>
+        </w:tabs>
+        <w:ind w:left="3600" w:hanging="360"/>
+      </w:pPr>
+      <w:rPr>
+        <w:rFonts w:ascii="Arial" w:hAnsi="Arial" w:hint="default"/>
+      </w:rPr>
+    </w:lvl>
+    <w:lvl w:ilvl="5" w:tplc="88FA860E" w:tentative="1">
+      <w:start w:val="1"/>
+      <w:numFmt w:val="bullet"/>
+      <w:lvlText w:val="•"/>
+      <w:lvlJc w:val="left"/>
+      <w:pPr>
+        <w:tabs>
+          <w:tab w:val="num" w:pos="4320"/>
+        </w:tabs>
+        <w:ind w:left="4320" w:hanging="360"/>
+      </w:pPr>
+      <w:rPr>
+        <w:rFonts w:ascii="Arial" w:hAnsi="Arial" w:hint="default"/>
+      </w:rPr>
+    </w:lvl>
+    <w:lvl w:ilvl="6" w:tplc="3440CD0A" w:tentative="1">
+      <w:start w:val="1"/>
+      <w:numFmt w:val="bullet"/>
+      <w:lvlText w:val="•"/>
+      <w:lvlJc w:val="left"/>
+      <w:pPr>
+        <w:tabs>
+          <w:tab w:val="num" w:pos="5040"/>
+        </w:tabs>
+        <w:ind w:left="5040" w:hanging="360"/>
+      </w:pPr>
+      <w:rPr>
+        <w:rFonts w:ascii="Arial" w:hAnsi="Arial" w:hint="default"/>
+      </w:rPr>
+    </w:lvl>
+    <w:lvl w:ilvl="7" w:tplc="9C0C02F4" w:tentative="1">
+      <w:start w:val="1"/>
+      <w:numFmt w:val="bullet"/>
+      <w:lvlText w:val="•"/>
+      <w:lvlJc w:val="left"/>
+      <w:pPr>
+        <w:tabs>
+          <w:tab w:val="num" w:pos="5760"/>
+        </w:tabs>
+        <w:ind w:left="5760" w:hanging="360"/>
+      </w:pPr>
+      <w:rPr>
+        <w:rFonts w:ascii="Arial" w:hAnsi="Arial" w:hint="default"/>
+      </w:rPr>
+    </w:lvl>
+    <w:lvl w:ilvl="8" w:tplc="ADAA02AE" w:tentative="1">
+      <w:start w:val="1"/>
+      <w:numFmt w:val="bullet"/>
+      <w:lvlText w:val="•"/>
+      <w:lvlJc w:val="left"/>
+      <w:pPr>
+        <w:tabs>
+          <w:tab w:val="num" w:pos="6480"/>
+        </w:tabs>
+        <w:ind w:left="6480" w:hanging="360"/>
+      </w:pPr>
+      <w:rPr>
+        <w:rFonts w:ascii="Arial" w:hAnsi="Arial" w:hint="default"/>
+      </w:rPr>
+    </w:lvl>
+  </w:abstractNum>
+  <w:abstractNum w:abstractNumId="2" w15:restartNumberingAfterBreak="0">
     <w:nsid w:val="34FB3F89"/>
     <w:multiLevelType w:val="hybridMultilevel"/>
     <w:tmpl w:val="4D4E27A0"/>
@@ -638,7 +1515,7 @@
       </w:rPr>
     </w:lvl>
   </w:abstractNum>
-  <w:abstractNum w:abstractNumId="2" w15:restartNumberingAfterBreak="0">
+  <w:abstractNum w:abstractNumId="3" w15:restartNumberingAfterBreak="0">
     <w:nsid w:val="3EB579DB"/>
     <w:multiLevelType w:val="hybridMultilevel"/>
     <w:tmpl w:val="304C5FD2"/>
@@ -657,7 +1534,7 @@
         <w:rFonts w:ascii="Arial" w:hAnsi="Arial" w:hint="default"/>
       </w:rPr>
     </w:lvl>
-    <w:lvl w:ilvl="1" w:tplc="38E65C18" w:tentative="1">
+    <w:lvl w:ilvl="1" w:tplc="38E65C18">
       <w:start w:val="1"/>
       <w:numFmt w:val="bullet"/>
       <w:lvlText w:val="•"/>
@@ -778,7 +1655,147 @@
       </w:rPr>
     </w:lvl>
   </w:abstractNum>
-  <w:abstractNum w:abstractNumId="3" w15:restartNumberingAfterBreak="0">
+  <w:abstractNum w:abstractNumId="4" w15:restartNumberingAfterBreak="0">
+    <w:nsid w:val="3FD17F2C"/>
+    <w:multiLevelType w:val="hybridMultilevel"/>
+    <w:tmpl w:val="4044D146"/>
+    <w:lvl w:ilvl="0" w:tplc="1D5E122A">
+      <w:start w:val="1"/>
+      <w:numFmt w:val="bullet"/>
+      <w:lvlText w:val="•"/>
+      <w:lvlJc w:val="left"/>
+      <w:pPr>
+        <w:tabs>
+          <w:tab w:val="num" w:pos="720"/>
+        </w:tabs>
+        <w:ind w:left="720" w:hanging="360"/>
+      </w:pPr>
+      <w:rPr>
+        <w:rFonts w:ascii="Arial" w:hAnsi="Arial" w:hint="default"/>
+      </w:rPr>
+    </w:lvl>
+    <w:lvl w:ilvl="1" w:tplc="402A14F0" w:tentative="1">
+      <w:start w:val="1"/>
+      <w:numFmt w:val="bullet"/>
+      <w:lvlText w:val="•"/>
+      <w:lvlJc w:val="left"/>
+      <w:pPr>
+        <w:tabs>
+          <w:tab w:val="num" w:pos="1440"/>
+        </w:tabs>
+        <w:ind w:left="1440" w:hanging="360"/>
+      </w:pPr>
+      <w:rPr>
+        <w:rFonts w:ascii="Arial" w:hAnsi="Arial" w:hint="default"/>
+      </w:rPr>
+    </w:lvl>
+    <w:lvl w:ilvl="2" w:tplc="9FBA1B70" w:tentative="1">
+      <w:start w:val="1"/>
+      <w:numFmt w:val="bullet"/>
+      <w:lvlText w:val="•"/>
+      <w:lvlJc w:val="left"/>
+      <w:pPr>
+        <w:tabs>
+          <w:tab w:val="num" w:pos="2160"/>
+        </w:tabs>
+        <w:ind w:left="2160" w:hanging="360"/>
+      </w:pPr>
+      <w:rPr>
+        <w:rFonts w:ascii="Arial" w:hAnsi="Arial" w:hint="default"/>
+      </w:rPr>
+    </w:lvl>
+    <w:lvl w:ilvl="3" w:tplc="EDFC750A" w:tentative="1">
+      <w:start w:val="1"/>
+      <w:numFmt w:val="bullet"/>
+      <w:lvlText w:val="•"/>
+      <w:lvlJc w:val="left"/>
+      <w:pPr>
+        <w:tabs>
+          <w:tab w:val="num" w:pos="2880"/>
+        </w:tabs>
+        <w:ind w:left="2880" w:hanging="360"/>
+      </w:pPr>
+      <w:rPr>
+        <w:rFonts w:ascii="Arial" w:hAnsi="Arial" w:hint="default"/>
+      </w:rPr>
+    </w:lvl>
+    <w:lvl w:ilvl="4" w:tplc="7F7084F2" w:tentative="1">
+      <w:start w:val="1"/>
+      <w:numFmt w:val="bullet"/>
+      <w:lvlText w:val="•"/>
+      <w:lvlJc w:val="left"/>
+      <w:pPr>
+        <w:tabs>
+          <w:tab w:val="num" w:pos="3600"/>
+        </w:tabs>
+        <w:ind w:left="3600" w:hanging="360"/>
+      </w:pPr>
+      <w:rPr>
+        <w:rFonts w:ascii="Arial" w:hAnsi="Arial" w:hint="default"/>
+      </w:rPr>
+    </w:lvl>
+    <w:lvl w:ilvl="5" w:tplc="CF6C1BD4" w:tentative="1">
+      <w:start w:val="1"/>
+      <w:numFmt w:val="bullet"/>
+      <w:lvlText w:val="•"/>
+      <w:lvlJc w:val="left"/>
+      <w:pPr>
+        <w:tabs>
+          <w:tab w:val="num" w:pos="4320"/>
+        </w:tabs>
+        <w:ind w:left="4320" w:hanging="360"/>
+      </w:pPr>
+      <w:rPr>
+        <w:rFonts w:ascii="Arial" w:hAnsi="Arial" w:hint="default"/>
+      </w:rPr>
+    </w:lvl>
+    <w:lvl w:ilvl="6" w:tplc="FF726644" w:tentative="1">
+      <w:start w:val="1"/>
+      <w:numFmt w:val="bullet"/>
+      <w:lvlText w:val="•"/>
+      <w:lvlJc w:val="left"/>
+      <w:pPr>
+        <w:tabs>
+          <w:tab w:val="num" w:pos="5040"/>
+        </w:tabs>
+        <w:ind w:left="5040" w:hanging="360"/>
+      </w:pPr>
+      <w:rPr>
+        <w:rFonts w:ascii="Arial" w:hAnsi="Arial" w:hint="default"/>
+      </w:rPr>
+    </w:lvl>
+    <w:lvl w:ilvl="7" w:tplc="B0402488" w:tentative="1">
+      <w:start w:val="1"/>
+      <w:numFmt w:val="bullet"/>
+      <w:lvlText w:val="•"/>
+      <w:lvlJc w:val="left"/>
+      <w:pPr>
+        <w:tabs>
+          <w:tab w:val="num" w:pos="5760"/>
+        </w:tabs>
+        <w:ind w:left="5760" w:hanging="360"/>
+      </w:pPr>
+      <w:rPr>
+        <w:rFonts w:ascii="Arial" w:hAnsi="Arial" w:hint="default"/>
+      </w:rPr>
+    </w:lvl>
+    <w:lvl w:ilvl="8" w:tplc="BA562C8A" w:tentative="1">
+      <w:start w:val="1"/>
+      <w:numFmt w:val="bullet"/>
+      <w:lvlText w:val="•"/>
+      <w:lvlJc w:val="left"/>
+      <w:pPr>
+        <w:tabs>
+          <w:tab w:val="num" w:pos="6480"/>
+        </w:tabs>
+        <w:ind w:left="6480" w:hanging="360"/>
+      </w:pPr>
+      <w:rPr>
+        <w:rFonts w:ascii="Arial" w:hAnsi="Arial" w:hint="default"/>
+      </w:rPr>
+    </w:lvl>
+  </w:abstractNum>
+  <w:abstractNum w:abstractNumId="5" w15:restartNumberingAfterBreak="0">
     <w:nsid w:val="5D4E3FCA"/>
     <w:multiLevelType w:val="hybridMultilevel"/>
     <w:tmpl w:val="C1D0D52E"/>
@@ -797,7 +1814,7 @@
         <w:rFonts w:ascii="Arial" w:hAnsi="Arial" w:hint="default"/>
       </w:rPr>
     </w:lvl>
-    <w:lvl w:ilvl="1" w:tplc="B5F286A2" w:tentative="1">
+    <w:lvl w:ilvl="1" w:tplc="B5F286A2">
       <w:start w:val="1"/>
       <w:numFmt w:val="bullet"/>
       <w:lvlText w:val="•"/>
@@ -919,16 +1936,22 @@
     </w:lvl>
   </w:abstractNum>
   <w:num w:numId="1">
+    <w:abstractNumId w:val="5"/>
+  </w:num>
+  <w:num w:numId="2">
     <w:abstractNumId w:val="3"/>
   </w:num>
-  <w:num w:numId="2">
+  <w:num w:numId="3">
     <w:abstractNumId w:val="2"/>
-  </w:num>
-  <w:num w:numId="3">
-    <w:abstractNumId w:val="1"/>
   </w:num>
   <w:num w:numId="4">
     <w:abstractNumId w:val="0"/>
+  </w:num>
+  <w:num w:numId="5">
+    <w:abstractNumId w:val="1"/>
+  </w:num>
+  <w:num w:numId="6">
+    <w:abstractNumId w:val="4"/>
   </w:num>
 </w:numbering>
 </file>
@@ -1358,6 +2381,46 @@
     <w:semiHidden/>
     <w:unhideWhenUsed/>
   </w:style>
+  <w:style w:type="paragraph" w:styleId="ListParagraph">
+    <w:name w:val="List Paragraph"/>
+    <w:basedOn w:val="Normal"/>
+    <w:uiPriority w:val="34"/>
+    <w:qFormat/>
+    <w:rsid w:val="0066078F"/>
+    <w:pPr>
+      <w:spacing w:line="240" w:lineRule="auto"/>
+      <w:ind w:left="720"/>
+      <w:contextualSpacing/>
+    </w:pPr>
+    <w:rPr>
+      <w:rFonts w:ascii="Times New Roman" w:eastAsia="Times New Roman" w:hAnsi="Times New Roman" w:cs="Times New Roman"/>
+      <w:sz w:val="24"/>
+      <w:szCs w:val="24"/>
+    </w:rPr>
+  </w:style>
+  <w:style w:type="character" w:styleId="Hyperlink">
+    <w:name w:val="Hyperlink"/>
+    <w:basedOn w:val="DefaultParagraphFont"/>
+    <w:uiPriority w:val="99"/>
+    <w:unhideWhenUsed/>
+    <w:rsid w:val="0066078F"/>
+    <w:rPr>
+      <w:color w:val="0563C1" w:themeColor="hyperlink"/>
+      <w:u w:val="single"/>
+    </w:rPr>
+  </w:style>
+  <w:style w:type="character" w:styleId="UnresolvedMention">
+    <w:name w:val="Unresolved Mention"/>
+    <w:basedOn w:val="DefaultParagraphFont"/>
+    <w:uiPriority w:val="99"/>
+    <w:semiHidden/>
+    <w:unhideWhenUsed/>
+    <w:rsid w:val="0066078F"/>
+    <w:rPr>
+      <w:color w:val="605E5C"/>
+      <w:shd w:val="clear" w:color="auto" w:fill="E1DFDD"/>
+    </w:rPr>
+  </w:style>
 </w:styles>
 </file>
 
@@ -1657,6 +2720,24 @@
 </file>
 
 <file path=customXml/item1.xml><?xml version="1.0" encoding="utf-8"?>
+<p:properties xmlns:p="http://schemas.microsoft.com/office/2006/metadata/properties" xmlns:xsi="http://www.w3.org/2001/XMLSchema-instance" xmlns:pc="http://schemas.microsoft.com/office/infopath/2007/PartnerControls">
+  <documentManagement>
+    <_ip_UnifiedCompliancePolicyUIAction xmlns="http://schemas.microsoft.com/sharepoint/v3" xsi:nil="true"/>
+    <_ip_UnifiedCompliancePolicyProperties xmlns="http://schemas.microsoft.com/sharepoint/v3" xsi:nil="true"/>
+  </documentManagement>
+</p:properties>
+</file>
+
+<file path=customXml/item2.xml><?xml version="1.0" encoding="utf-8"?>
+<?mso-contentType ?>
+<FormTemplates xmlns="http://schemas.microsoft.com/sharepoint/v3/contenttype/forms">
+  <Display>DocumentLibraryForm</Display>
+  <Edit>DocumentLibraryForm</Edit>
+  <New>DocumentLibraryForm</New>
+</FormTemplates>
+</file>
+
+<file path=customXml/item3.xml><?xml version="1.0" encoding="utf-8"?>
 <ct:contentTypeSchema xmlns:ct="http://schemas.microsoft.com/office/2006/metadata/contentType" xmlns:ma="http://schemas.microsoft.com/office/2006/metadata/properties/metaAttributes" ct:_="" ma:_="" ma:contentTypeName="Document" ma:contentTypeID="0x0101003DB5B97B54300B4889C1AC7361F68213" ma:contentTypeVersion="14" ma:contentTypeDescription="Create a new document." ma:contentTypeScope="" ma:versionID="b3a4fb828f3a04ce1ee1646d58eb04a7">
   <xsd:schema xmlns:xsd="http://www.w3.org/2001/XMLSchema" xmlns:xs="http://www.w3.org/2001/XMLSchema" xmlns:p="http://schemas.microsoft.com/office/2006/metadata/properties" xmlns:ns1="http://schemas.microsoft.com/sharepoint/v3" xmlns:ns2="0b3136f0-a1b3-4de4-aaf6-47b51dbb702c" xmlns:ns3="3076eba4-c0ca-4bad-b773-16a3112e7607" targetNamespace="http://schemas.microsoft.com/office/2006/metadata/properties" ma:root="true" ma:fieldsID="fc7abf6f59e632741c2abb53f83e984a" ns1:_="" ns2:_="" ns3:_="">
     <xsd:import namespace="http://schemas.microsoft.com/sharepoint/v3"/>
@@ -1890,25 +2971,25 @@
 </ct:contentTypeSchema>
 </file>
 
-<file path=customXml/item2.xml><?xml version="1.0" encoding="utf-8"?>
-<?mso-contentType ?>
-<FormTemplates xmlns="http://schemas.microsoft.com/sharepoint/v3/contenttype/forms">
-  <Display>DocumentLibraryForm</Display>
-  <Edit>DocumentLibraryForm</Edit>
-  <New>DocumentLibraryForm</New>
-</FormTemplates>
+<file path=customXml/itemProps1.xml><?xml version="1.0" encoding="utf-8"?>
+<ds:datastoreItem xmlns:ds="http://schemas.openxmlformats.org/officeDocument/2006/customXml" ds:itemID="{2D540BEB-BBE8-4309-B506-C913B6F08FBE}">
+  <ds:schemaRefs>
+    <ds:schemaRef ds:uri="http://schemas.microsoft.com/office/2006/metadata/properties"/>
+    <ds:schemaRef ds:uri="http://schemas.microsoft.com/office/infopath/2007/PartnerControls"/>
+    <ds:schemaRef ds:uri="http://schemas.microsoft.com/sharepoint/v3"/>
+  </ds:schemaRefs>
+</ds:datastoreItem>
 </file>
 
-<file path=customXml/item3.xml><?xml version="1.0" encoding="utf-8"?>
-<p:properties xmlns:p="http://schemas.microsoft.com/office/2006/metadata/properties" xmlns:xsi="http://www.w3.org/2001/XMLSchema-instance" xmlns:pc="http://schemas.microsoft.com/office/infopath/2007/PartnerControls">
-  <documentManagement>
-    <_ip_UnifiedCompliancePolicyUIAction xmlns="http://schemas.microsoft.com/sharepoint/v3" xsi:nil="true"/>
-    <_ip_UnifiedCompliancePolicyProperties xmlns="http://schemas.microsoft.com/sharepoint/v3" xsi:nil="true"/>
-  </documentManagement>
-</p:properties>
+<file path=customXml/itemProps2.xml><?xml version="1.0" encoding="utf-8"?>
+<ds:datastoreItem xmlns:ds="http://schemas.openxmlformats.org/officeDocument/2006/customXml" ds:itemID="{6C72E588-DA21-400C-AD47-B6B93C92D4B6}">
+  <ds:schemaRefs>
+    <ds:schemaRef ds:uri="http://schemas.microsoft.com/sharepoint/v3/contenttype/forms"/>
+  </ds:schemaRefs>
+</ds:datastoreItem>
 </file>
 
-<file path=customXml/itemProps1.xml><?xml version="1.0" encoding="utf-8"?>
+<file path=customXml/itemProps3.xml><?xml version="1.0" encoding="utf-8"?>
 <ds:datastoreItem xmlns:ds="http://schemas.openxmlformats.org/officeDocument/2006/customXml" ds:itemID="{A55574BA-966A-417D-BF84-0044DB0334B9}">
   <ds:schemaRefs>
     <ds:schemaRef ds:uri="http://schemas.microsoft.com/office/2006/metadata/contentType"/>
@@ -1926,22 +3007,4 @@
     <ds:schemaRef ds:uri="http://schemas.microsoft.com/internal/obd"/>
   </ds:schemaRefs>
 </ds:datastoreItem>
-</file>
-
-<file path=customXml/itemProps2.xml><?xml version="1.0" encoding="utf-8"?>
-<ds:datastoreItem xmlns:ds="http://schemas.openxmlformats.org/officeDocument/2006/customXml" ds:itemID="{6C72E588-DA21-400C-AD47-B6B93C92D4B6}">
-  <ds:schemaRefs>
-    <ds:schemaRef ds:uri="http://schemas.microsoft.com/sharepoint/v3/contenttype/forms"/>
-  </ds:schemaRefs>
-</ds:datastoreItem>
-</file>
-
-<file path=customXml/itemProps3.xml><?xml version="1.0" encoding="utf-8"?>
-<ds:datastoreItem xmlns:ds="http://schemas.openxmlformats.org/officeDocument/2006/customXml" ds:itemID="{2D540BEB-BBE8-4309-B506-C913B6F08FBE}">
-  <ds:schemaRefs>
-    <ds:schemaRef ds:uri="http://schemas.microsoft.com/office/2006/metadata/properties"/>
-    <ds:schemaRef ds:uri="http://schemas.microsoft.com/office/infopath/2007/PartnerControls"/>
-    <ds:schemaRef ds:uri="http://schemas.microsoft.com/sharepoint/v3"/>
-  </ds:schemaRefs>
-</ds:datastoreItem>
 </file>
</xml_diff>

<commit_message>
Fixed pres and tasks
</commit_message>
<xml_diff>
--- a/docs/Tasks.docx
+++ b/docs/Tasks.docx
@@ -37,8 +37,13 @@
       <w:r>
         <w:t xml:space="preserve">Download </w:t>
       </w:r>
-      <w:r>
-        <w:t>RMarkdown Workshop Folder (as zipped file)</w:t>
+      <w:proofErr w:type="spellStart"/>
+      <w:r>
+        <w:t>RMarkdown</w:t>
+      </w:r>
+      <w:proofErr w:type="spellEnd"/>
+      <w:r>
+        <w:t xml:space="preserve"> Workshop Folder (as zipped file)</w:t>
       </w:r>
     </w:p>
     <w:p>
@@ -138,6 +143,7 @@
       <w:r>
         <w:t xml:space="preserve"> </w:t>
       </w:r>
+      <w:proofErr w:type="spellStart"/>
       <w:r>
         <w:rPr>
           <w:b/>
@@ -147,6 +153,7 @@
         </w:rPr>
         <w:t>RMarkdown</w:t>
       </w:r>
+      <w:proofErr w:type="spellEnd"/>
       <w:r>
         <w:rPr>
           <w:b/>
@@ -215,6 +222,7 @@
       <w:r>
         <w:t xml:space="preserve">Open </w:t>
       </w:r>
+      <w:proofErr w:type="spellStart"/>
       <w:r>
         <w:rPr>
           <w:b/>
@@ -222,8 +230,29 @@
           <w:i/>
           <w:iCs/>
         </w:rPr>
-        <w:t>RMarkdown-Workshop-Material.rProj</w:t>
-      </w:r>
+        <w:t>RMarkdown</w:t>
+      </w:r>
+      <w:proofErr w:type="spellEnd"/>
+      <w:r>
+        <w:rPr>
+          <w:b/>
+          <w:bCs/>
+          <w:i/>
+          <w:iCs/>
+        </w:rPr>
+        <w:t>-Workshop-</w:t>
+      </w:r>
+      <w:proofErr w:type="spellStart"/>
+      <w:r>
+        <w:rPr>
+          <w:b/>
+          <w:bCs/>
+          <w:i/>
+          <w:iCs/>
+        </w:rPr>
+        <w:t>Material.rProj</w:t>
+      </w:r>
+      <w:proofErr w:type="spellEnd"/>
       <w:r>
         <w:t xml:space="preserve"> file </w:t>
       </w:r>
@@ -368,6 +397,7 @@
       <w:r>
         <w:t xml:space="preserve">: Execute </w:t>
       </w:r>
+      <w:proofErr w:type="spellStart"/>
       <w:r>
         <w:rPr>
           <w:b/>
@@ -386,6 +416,7 @@
         </w:rPr>
         <w:t>md</w:t>
       </w:r>
+      <w:proofErr w:type="spellEnd"/>
       <w:r>
         <w:t xml:space="preserve"> files </w:t>
       </w:r>
@@ -427,6 +458,7 @@
       <w:r>
         <w:t xml:space="preserve"> </w:t>
       </w:r>
+      <w:proofErr w:type="spellStart"/>
       <w:r>
         <w:rPr>
           <w:b/>
@@ -445,6 +477,7 @@
         </w:rPr>
         <w:t>md</w:t>
       </w:r>
+      <w:proofErr w:type="spellEnd"/>
       <w:r>
         <w:t xml:space="preserve"> files</w:t>
       </w:r>
@@ -491,7 +524,23 @@
           <w:bCs/>
           <w:u w:val="single"/>
         </w:rPr>
-        <w:t>Task 2 (after 4</w:t>
+        <w:t>Task 2 (</w:t>
+      </w:r>
+      <w:r>
+        <w:rPr>
+          <w:b/>
+          <w:bCs/>
+          <w:u w:val="single"/>
+        </w:rPr>
+        <w:t>using</w:t>
+      </w:r>
+      <w:r>
+        <w:rPr>
+          <w:b/>
+          <w:bCs/>
+          <w:u w:val="single"/>
+        </w:rPr>
+        <w:t xml:space="preserve"> 4</w:t>
       </w:r>
       <w:r>
         <w:rPr>
@@ -559,7 +608,7 @@
         </w:numPr>
       </w:pPr>
       <w:r>
-        <w:t>Show only Plots 1 and 3</w:t>
+        <w:t>Save example 4 under a new name</w:t>
       </w:r>
     </w:p>
     <w:p>
@@ -570,7 +619,25 @@
         </w:numPr>
       </w:pPr>
       <w:r>
-        <w:t>Show the code for, but do not execute, the summary statistics</w:t>
+        <w:t xml:space="preserve">Remove </w:t>
+      </w:r>
+      <w:r>
+        <w:t>everything outside of</w:t>
+      </w:r>
+      <w:r>
+        <w:t xml:space="preserve"> code</w:t>
+      </w:r>
+      <w:r>
+        <w:t xml:space="preserve"> blocks </w:t>
+      </w:r>
+      <w:r>
+        <w:t>and</w:t>
+      </w:r>
+      <w:r>
+        <w:t xml:space="preserve"> the header</w:t>
+      </w:r>
+      <w:r>
+        <w:t>.</w:t>
       </w:r>
     </w:p>
     <w:p>
@@ -581,13 +648,10 @@
         </w:numPr>
       </w:pPr>
       <w:r>
-        <w:t>Execute, but do not show the code for</w:t>
-      </w:r>
-      <w:r>
-        <w:t>,</w:t>
-      </w:r>
-      <w:r>
-        <w:t xml:space="preserve"> the number of days in each wind direction </w:t>
+        <w:t>Show only Plots 1 and 3</w:t>
+      </w:r>
+      <w:r>
+        <w:t xml:space="preserve"> in the document (hide Plot 2)</w:t>
       </w:r>
     </w:p>
     <w:p>
@@ -598,7 +662,41 @@
         </w:numPr>
       </w:pPr>
       <w:r>
-        <w:t>Add text</w:t>
+        <w:t>Show the code for, but do not execute, the summary statistics</w:t>
+      </w:r>
+    </w:p>
+    <w:p>
+      <w:pPr>
+        <w:numPr>
+          <w:ilvl w:val="0"/>
+          <w:numId w:val="1"/>
+        </w:numPr>
+      </w:pPr>
+      <w:r>
+        <w:t>Execute, but do not show the code for</w:t>
+      </w:r>
+      <w:r>
+        <w:t>,</w:t>
+      </w:r>
+      <w:r>
+        <w:t xml:space="preserve"> the number of days in each wind direction </w:t>
+      </w:r>
+    </w:p>
+    <w:p>
+      <w:pPr>
+        <w:numPr>
+          <w:ilvl w:val="0"/>
+          <w:numId w:val="1"/>
+        </w:numPr>
+      </w:pPr>
+      <w:r>
+        <w:t xml:space="preserve">Add </w:t>
+      </w:r>
+      <w:r>
+        <w:t xml:space="preserve">your own </w:t>
+      </w:r>
+      <w:r>
+        <w:t>text</w:t>
       </w:r>
       <w:r>
         <w:t xml:space="preserve"> before:</w:t>
@@ -647,6 +745,7 @@
       <w:r>
         <w:t xml:space="preserve">Challenge: Present summary stats and add a histogram for </w:t>
       </w:r>
+      <w:proofErr w:type="spellStart"/>
       <w:r>
         <w:rPr>
           <w:b/>
@@ -674,6 +773,7 @@
         </w:rPr>
         <w:t>Temp</w:t>
       </w:r>
+      <w:proofErr w:type="spellEnd"/>
     </w:p>
     <w:p>
       <w:r>
@@ -755,7 +855,23 @@
           <w:bCs/>
           <w:u w:val="single"/>
         </w:rPr>
-        <w:t>Task 3 (after 7</w:t>
+        <w:t>Task 3 (</w:t>
+      </w:r>
+      <w:r>
+        <w:rPr>
+          <w:b/>
+          <w:bCs/>
+          <w:u w:val="single"/>
+        </w:rPr>
+        <w:t>using</w:t>
+      </w:r>
+      <w:r>
+        <w:rPr>
+          <w:b/>
+          <w:bCs/>
+          <w:u w:val="single"/>
+        </w:rPr>
+        <w:t xml:space="preserve"> 7</w:t>
       </w:r>
       <w:r>
         <w:rPr>
@@ -799,6 +915,29 @@
         </w:numPr>
       </w:pPr>
       <w:r>
+        <w:t xml:space="preserve">Save </w:t>
+      </w:r>
+      <w:r>
+        <w:t xml:space="preserve">example 7 </w:t>
+      </w:r>
+      <w:r>
+        <w:t xml:space="preserve">under a </w:t>
+      </w:r>
+      <w:r>
+        <w:t>new</w:t>
+      </w:r>
+      <w:r>
+        <w:t xml:space="preserve"> name</w:t>
+      </w:r>
+    </w:p>
+    <w:p>
+      <w:pPr>
+        <w:numPr>
+          <w:ilvl w:val="0"/>
+          <w:numId w:val="3"/>
+        </w:numPr>
+      </w:pPr>
+      <w:r>
         <w:t>Add Header level four content to the document</w:t>
       </w:r>
     </w:p>
@@ -849,7 +988,13 @@
         </w:numPr>
       </w:pPr>
       <w:r>
-        <w:t xml:space="preserve">Challenge: print </w:t>
+        <w:t xml:space="preserve">Challenge: </w:t>
+      </w:r>
+      <w:r>
+        <w:t>print</w:t>
+      </w:r>
+      <w:r>
+        <w:t xml:space="preserve"> </w:t>
       </w:r>
       <w:r>
         <w:rPr>
@@ -858,7 +1003,25 @@
           <w:i/>
           <w:iCs/>
         </w:rPr>
-        <w:t>*\\*$^&amp;</w:t>
+        <w:t>*\\*</w:t>
+      </w:r>
+      <w:r>
+        <w:rPr>
+          <w:b/>
+          <w:bCs/>
+          <w:i/>
+          <w:iCs/>
+        </w:rPr>
+        <w:t xml:space="preserve"> </w:t>
+      </w:r>
+      <w:r>
+        <w:rPr>
+          <w:b/>
+          <w:bCs/>
+          <w:i/>
+          <w:iCs/>
+        </w:rPr>
+        <w:t>$^&amp;</w:t>
       </w:r>
       <w:r>
         <w:t xml:space="preserve"> to </w:t>
@@ -988,7 +1151,23 @@
           <w:bCs/>
           <w:u w:val="single"/>
         </w:rPr>
-        <w:t>Task 4 (after 9</w:t>
+        <w:t>Task 4 (</w:t>
+      </w:r>
+      <w:r>
+        <w:rPr>
+          <w:b/>
+          <w:bCs/>
+          <w:u w:val="single"/>
+        </w:rPr>
+        <w:t>using</w:t>
+      </w:r>
+      <w:r>
+        <w:rPr>
+          <w:b/>
+          <w:bCs/>
+          <w:u w:val="single"/>
+        </w:rPr>
+        <w:t xml:space="preserve"> 9</w:t>
       </w:r>
       <w:r>
         <w:rPr>
@@ -1032,8 +1211,10 @@
         </w:numPr>
       </w:pPr>
       <w:r>
-        <w:t>Write a paragraph that include information about the mean, median, minimum, and maximum temperatures from the avgTemp vector</w:t>
-      </w:r>
+        <w:t>Save example 9 under a new name</w:t>
+      </w:r>
+      <w:bookmarkStart w:id="0" w:name="_GoBack"/>
+      <w:bookmarkEnd w:id="0"/>
     </w:p>
     <w:p>
       <w:pPr>
@@ -1043,7 +1224,21 @@
         </w:numPr>
       </w:pPr>
       <w:r>
-        <w:t>Include the dates for the minimum and maximum temperatures</w:t>
+        <w:t xml:space="preserve">Write a paragraph that include information about the mean, median, minimum, and maximum temperatures from the </w:t>
+      </w:r>
+      <w:proofErr w:type="spellStart"/>
+      <w:r>
+        <w:rPr>
+          <w:b/>
+          <w:bCs/>
+          <w:i/>
+          <w:iCs/>
+        </w:rPr>
+        <w:t>avgTemp</w:t>
+      </w:r>
+      <w:proofErr w:type="spellEnd"/>
+      <w:r>
+        <w:t xml:space="preserve"> vector</w:t>
       </w:r>
     </w:p>
     <w:p>
@@ -1054,6 +1249,17 @@
         </w:numPr>
       </w:pPr>
       <w:r>
+        <w:t>Include the dates for the minimum and maximum temperatures</w:t>
+      </w:r>
+    </w:p>
+    <w:p>
+      <w:pPr>
+        <w:numPr>
+          <w:ilvl w:val="0"/>
+          <w:numId w:val="4"/>
+        </w:numPr>
+      </w:pPr>
+      <w:r>
         <w:t>Challenge: put the Celsius temperature next to the Fahrenheit</w:t>
       </w:r>
     </w:p>
@@ -1076,12 +1282,7 @@
         </w:numPr>
       </w:pPr>
       <w:r>
-        <w:t>Challenge: create a table that list the minimum and maximum temperatures, the dates they occur</w:t>
-      </w:r>
-      <w:bookmarkStart w:id="0" w:name="_GoBack"/>
-      <w:bookmarkEnd w:id="0"/>
-      <w:r>
-        <w:t xml:space="preserve">, the humidity on that date, and the wind direction and wind speed of that date.  </w:t>
+        <w:t xml:space="preserve">Challenge: create a table that list the minimum and maximum temperatures, the dates they occur, the humidity on that date, and the wind direction and wind speed of that date.  </w:t>
       </w:r>
     </w:p>
     <w:sectPr>
@@ -2358,6 +2559,7 @@
   <w:style w:type="character" w:default="1" w:styleId="DefaultParagraphFont">
     <w:name w:val="Default Paragraph Font"/>
     <w:uiPriority w:val="1"/>
+    <w:semiHidden/>
     <w:unhideWhenUsed/>
   </w:style>
   <w:style w:type="table" w:default="1" w:styleId="TableNormal">

</xml_diff>

<commit_message>
Added in answers to tasks 3 and 4
</commit_message>
<xml_diff>
--- a/docs/Tasks.docx
+++ b/docs/Tasks.docx
@@ -37,8 +37,13 @@
       <w:r>
         <w:t xml:space="preserve">Download </w:t>
       </w:r>
-      <w:r>
-        <w:t>RMarkdown Workshop Folder (as zipped file)</w:t>
+      <w:proofErr w:type="spellStart"/>
+      <w:r>
+        <w:t>RMarkdown</w:t>
+      </w:r>
+      <w:proofErr w:type="spellEnd"/>
+      <w:r>
+        <w:t xml:space="preserve"> Workshop Folder (as zipped file)</w:t>
       </w:r>
     </w:p>
     <w:p>
@@ -138,6 +143,7 @@
       <w:r>
         <w:t xml:space="preserve"> </w:t>
       </w:r>
+      <w:proofErr w:type="spellStart"/>
       <w:r>
         <w:rPr>
           <w:b/>
@@ -147,6 +153,7 @@
         </w:rPr>
         <w:t>RMarkdown</w:t>
       </w:r>
+      <w:proofErr w:type="spellEnd"/>
       <w:r>
         <w:rPr>
           <w:b/>
@@ -215,6 +222,7 @@
       <w:r>
         <w:t xml:space="preserve">Open </w:t>
       </w:r>
+      <w:proofErr w:type="spellStart"/>
       <w:r>
         <w:rPr>
           <w:b/>
@@ -222,8 +230,29 @@
           <w:i/>
           <w:iCs/>
         </w:rPr>
-        <w:t>RMarkdown-Workshop-Material.rProj</w:t>
-      </w:r>
+        <w:t>RMarkdown</w:t>
+      </w:r>
+      <w:proofErr w:type="spellEnd"/>
+      <w:r>
+        <w:rPr>
+          <w:b/>
+          <w:bCs/>
+          <w:i/>
+          <w:iCs/>
+        </w:rPr>
+        <w:t>-Workshop-</w:t>
+      </w:r>
+      <w:proofErr w:type="spellStart"/>
+      <w:r>
+        <w:rPr>
+          <w:b/>
+          <w:bCs/>
+          <w:i/>
+          <w:iCs/>
+        </w:rPr>
+        <w:t>Material.rProj</w:t>
+      </w:r>
+      <w:proofErr w:type="spellEnd"/>
       <w:r>
         <w:t xml:space="preserve"> file </w:t>
       </w:r>
@@ -368,6 +397,7 @@
       <w:r>
         <w:t xml:space="preserve">: Execute </w:t>
       </w:r>
+      <w:proofErr w:type="spellStart"/>
       <w:r>
         <w:rPr>
           <w:b/>
@@ -386,6 +416,7 @@
         </w:rPr>
         <w:t>md</w:t>
       </w:r>
+      <w:proofErr w:type="spellEnd"/>
       <w:r>
         <w:t xml:space="preserve"> files </w:t>
       </w:r>
@@ -427,6 +458,7 @@
       <w:r>
         <w:t xml:space="preserve"> </w:t>
       </w:r>
+      <w:proofErr w:type="spellStart"/>
       <w:r>
         <w:rPr>
           <w:b/>
@@ -445,6 +477,7 @@
         </w:rPr>
         <w:t>md</w:t>
       </w:r>
+      <w:proofErr w:type="spellEnd"/>
       <w:r>
         <w:t xml:space="preserve"> files</w:t>
       </w:r>
@@ -600,8 +633,6 @@
       <w:r>
         <w:t xml:space="preserve">the </w:t>
       </w:r>
-      <w:bookmarkStart w:id="0" w:name="_GoBack"/>
-      <w:bookmarkEnd w:id="0"/>
       <w:r>
         <w:t>code</w:t>
       </w:r>
@@ -723,6 +754,7 @@
       <w:r>
         <w:t xml:space="preserve">Challenge: Present summary stats and add a histogram for </w:t>
       </w:r>
+      <w:proofErr w:type="spellStart"/>
       <w:r>
         <w:rPr>
           <w:b/>
@@ -750,6 +782,7 @@
         </w:rPr>
         <w:t>Temp</w:t>
       </w:r>
+      <w:proofErr w:type="spellEnd"/>
     </w:p>
     <w:p>
       <w:r>
@@ -882,6 +915,14 @@
         </w:rPr>
         <w:t>)</w:t>
       </w:r>
+      <w:r>
+        <w:rPr>
+          <w:b/>
+          <w:bCs/>
+          <w:u w:val="single"/>
+        </w:rPr>
+        <w:t xml:space="preserve"> </w:t>
+      </w:r>
     </w:p>
     <w:p>
       <w:pPr>
@@ -1200,6 +1241,7 @@
       <w:r>
         <w:t xml:space="preserve">Write a paragraph that include information about the mean, median, minimum, and maximum temperatures from the </w:t>
       </w:r>
+      <w:proofErr w:type="spellStart"/>
       <w:r>
         <w:rPr>
           <w:b/>
@@ -1209,6 +1251,7 @@
         </w:rPr>
         <w:t>avgTemp</w:t>
       </w:r>
+      <w:proofErr w:type="spellEnd"/>
       <w:r>
         <w:t xml:space="preserve"> vector</w:t>
       </w:r>
@@ -1255,8 +1298,94 @@
         </w:numPr>
       </w:pPr>
       <w:r>
-        <w:t xml:space="preserve">Challenge: create a table that list the minimum and maximum temperatures, the dates they occur, the humidity on that date, and the wind direction and wind speed of that date.  </w:t>
-      </w:r>
+        <w:t xml:space="preserve">Challenge: create a table that list the minimum and maximum temperatures, the dates they occur, the humidity on that date, the wind </w:t>
+      </w:r>
+      <w:r>
+        <w:t>speed,</w:t>
+      </w:r>
+      <w:r>
+        <w:t xml:space="preserve"> and wind </w:t>
+      </w:r>
+      <w:r>
+        <w:t>direction</w:t>
+      </w:r>
+      <w:r>
+        <w:t xml:space="preserve"> of that date.  </w:t>
+      </w:r>
+    </w:p>
+    <w:p>
+      <w:pPr>
+        <w:numPr>
+          <w:ilvl w:val="1"/>
+          <w:numId w:val="4"/>
+        </w:numPr>
+      </w:pPr>
+      <w:r>
+        <w:t>date:</w:t>
+      </w:r>
+      <w:r>
+        <w:t xml:space="preserve"> </w:t>
+      </w:r>
+      <w:proofErr w:type="spellStart"/>
+      <w:r>
+        <w:t>weatherData</w:t>
+      </w:r>
+      <w:r>
+        <w:t>$date</w:t>
+      </w:r>
+      <w:proofErr w:type="spellEnd"/>
+    </w:p>
+    <w:p>
+      <w:pPr>
+        <w:numPr>
+          <w:ilvl w:val="1"/>
+          <w:numId w:val="4"/>
+        </w:numPr>
+      </w:pPr>
+      <w:r>
+        <w:t xml:space="preserve">humidity: </w:t>
+      </w:r>
+      <w:proofErr w:type="spellStart"/>
+      <w:r>
+        <w:t>weatherData$relHum</w:t>
+      </w:r>
+      <w:proofErr w:type="spellEnd"/>
+    </w:p>
+    <w:p>
+      <w:pPr>
+        <w:numPr>
+          <w:ilvl w:val="1"/>
+          <w:numId w:val="4"/>
+        </w:numPr>
+      </w:pPr>
+      <w:r>
+        <w:t xml:space="preserve">wind speed: </w:t>
+      </w:r>
+      <w:proofErr w:type="spellStart"/>
+      <w:r>
+        <w:t>weatherData$windSpeed</w:t>
+      </w:r>
+      <w:proofErr w:type="spellEnd"/>
+    </w:p>
+    <w:p>
+      <w:pPr>
+        <w:numPr>
+          <w:ilvl w:val="1"/>
+          <w:numId w:val="4"/>
+        </w:numPr>
+      </w:pPr>
+      <w:r>
+        <w:t xml:space="preserve">wind direction: </w:t>
+      </w:r>
+      <w:proofErr w:type="spellStart"/>
+      <w:r>
+        <w:t>weatherData$windDir</w:t>
+      </w:r>
+      <w:proofErr w:type="spellEnd"/>
+    </w:p>
+    <w:p>
+      <w:bookmarkStart w:id="0" w:name="_GoBack"/>
+      <w:bookmarkEnd w:id="0"/>
     </w:p>
     <w:sectPr>
       <w:pgSz w:w="12240" w:h="15840"/>

</xml_diff>

<commit_message>
Gave warning about potential TeX error in example 7/ task 3
</commit_message>
<xml_diff>
--- a/docs/Tasks.docx
+++ b/docs/Tasks.docx
@@ -37,13 +37,8 @@
       <w:r>
         <w:t xml:space="preserve">Download </w:t>
       </w:r>
-      <w:proofErr w:type="spellStart"/>
-      <w:r>
-        <w:t>RMarkdown</w:t>
-      </w:r>
-      <w:proofErr w:type="spellEnd"/>
-      <w:r>
-        <w:t xml:space="preserve"> Workshop Folder (as zipped file)</w:t>
+      <w:r>
+        <w:t>RMarkdown Workshop Folder (as zipped file)</w:t>
       </w:r>
     </w:p>
     <w:p>
@@ -143,7 +138,6 @@
       <w:r>
         <w:t xml:space="preserve"> </w:t>
       </w:r>
-      <w:proofErr w:type="spellStart"/>
       <w:r>
         <w:rPr>
           <w:b/>
@@ -153,7 +147,6 @@
         </w:rPr>
         <w:t>RMarkdown</w:t>
       </w:r>
-      <w:proofErr w:type="spellEnd"/>
       <w:r>
         <w:rPr>
           <w:b/>
@@ -222,7 +215,6 @@
       <w:r>
         <w:t xml:space="preserve">Open </w:t>
       </w:r>
-      <w:proofErr w:type="spellStart"/>
       <w:r>
         <w:rPr>
           <w:b/>
@@ -230,9 +222,45 @@
           <w:i/>
           <w:iCs/>
         </w:rPr>
-        <w:t>RMarkdown</w:t>
-      </w:r>
-      <w:proofErr w:type="spellEnd"/>
+        <w:t>RMarkdown-Workshop-Material.rProj</w:t>
+      </w:r>
+      <w:r>
+        <w:t xml:space="preserve"> file </w:t>
+      </w:r>
+      <w:r>
+        <w:t>(</w:t>
+      </w:r>
+      <w:r>
+        <w:t>root directory</w:t>
+      </w:r>
+      <w:r>
+        <w:t>) in RStudio</w:t>
+      </w:r>
+    </w:p>
+    <w:p>
+      <w:pPr>
+        <w:numPr>
+          <w:ilvl w:val="1"/>
+          <w:numId w:val="2"/>
+        </w:numPr>
+      </w:pPr>
+      <w:r>
+        <w:t>double-clicking the file should work…</w:t>
+      </w:r>
+      <w:r>
+        <w:t xml:space="preserve"> </w:t>
+      </w:r>
+    </w:p>
+    <w:p>
+      <w:pPr>
+        <w:numPr>
+          <w:ilvl w:val="0"/>
+          <w:numId w:val="2"/>
+        </w:numPr>
+      </w:pPr>
+      <w:r>
+        <w:t xml:space="preserve">Execute the </w:t>
+      </w:r>
       <w:r>
         <w:rPr>
           <w:b/>
@@ -240,9 +268,22 @@
           <w:i/>
           <w:iCs/>
         </w:rPr>
-        <w:t>-Workshop-</w:t>
-      </w:r>
-      <w:proofErr w:type="spellStart"/>
+        <w:t>01-WindsAndTemps.R</w:t>
+      </w:r>
+      <w:r>
+        <w:t xml:space="preserve"> script</w:t>
+      </w:r>
+    </w:p>
+    <w:p>
+      <w:pPr>
+        <w:numPr>
+          <w:ilvl w:val="1"/>
+          <w:numId w:val="2"/>
+        </w:numPr>
+      </w:pPr>
+      <w:r>
+        <w:t xml:space="preserve">In </w:t>
+      </w:r>
       <w:r>
         <w:rPr>
           <w:b/>
@@ -250,20 +291,28 @@
           <w:i/>
           <w:iCs/>
         </w:rPr>
-        <w:t>Material.rProj</w:t>
-      </w:r>
-      <w:proofErr w:type="spellEnd"/>
-      <w:r>
-        <w:t xml:space="preserve"> file </w:t>
-      </w:r>
-      <w:r>
-        <w:t>(</w:t>
-      </w:r>
-      <w:r>
-        <w:t>root directory</w:t>
-      </w:r>
-      <w:r>
-        <w:t>) in RStudio</w:t>
+        <w:t>Files</w:t>
+      </w:r>
+      <w:r>
+        <w:t xml:space="preserve"> Tab,</w:t>
+      </w:r>
+      <w:r>
+        <w:t xml:space="preserve"> go to </w:t>
+      </w:r>
+      <w:r>
+        <w:rPr>
+          <w:b/>
+          <w:bCs/>
+          <w:i/>
+          <w:iCs/>
+        </w:rPr>
+        <w:t>scripts</w:t>
+      </w:r>
+      <w:r>
+        <w:t xml:space="preserve"> folder</w:t>
+      </w:r>
+      <w:r>
+        <w:t xml:space="preserve"> </w:t>
       </w:r>
     </w:p>
     <w:p>
@@ -274,10 +323,36 @@
         </w:numPr>
       </w:pPr>
       <w:r>
-        <w:t>double-clicking the file should work…</w:t>
-      </w:r>
-      <w:r>
-        <w:t xml:space="preserve"> </w:t>
+        <w:t xml:space="preserve">Click on </w:t>
+      </w:r>
+      <w:r>
+        <w:rPr>
+          <w:b/>
+          <w:bCs/>
+          <w:i/>
+          <w:iCs/>
+        </w:rPr>
+        <w:t>01-WindsAndTemps.R</w:t>
+      </w:r>
+    </w:p>
+    <w:p>
+      <w:pPr>
+        <w:numPr>
+          <w:ilvl w:val="1"/>
+          <w:numId w:val="2"/>
+        </w:numPr>
+      </w:pPr>
+      <w:r>
+        <w:t xml:space="preserve">Click </w:t>
+      </w:r>
+      <w:r>
+        <w:rPr>
+          <w:b/>
+          <w:bCs/>
+          <w:i/>
+          <w:iCs/>
+        </w:rPr>
+        <w:t>Source</w:t>
       </w:r>
     </w:p>
     <w:p>
@@ -288,7 +363,10 @@
         </w:numPr>
       </w:pPr>
       <w:r>
-        <w:t xml:space="preserve">Execute the </w:t>
+        <w:t>Challenge</w:t>
+      </w:r>
+      <w:r>
+        <w:t xml:space="preserve">: Execute </w:t>
       </w:r>
       <w:r>
         <w:rPr>
@@ -297,21 +375,7 @@
           <w:i/>
           <w:iCs/>
         </w:rPr>
-        <w:t>01-WindsAndTemps.R</w:t>
-      </w:r>
-      <w:r>
-        <w:t xml:space="preserve"> script</w:t>
-      </w:r>
-    </w:p>
-    <w:p>
-      <w:pPr>
-        <w:numPr>
-          <w:ilvl w:val="1"/>
-          <w:numId w:val="2"/>
-        </w:numPr>
-      </w:pPr>
-      <w:r>
-        <w:t xml:space="preserve">In </w:t>
+        <w:t>R</w:t>
       </w:r>
       <w:r>
         <w:rPr>
@@ -320,13 +384,16 @@
           <w:i/>
           <w:iCs/>
         </w:rPr>
-        <w:t>Files</w:t>
-      </w:r>
-      <w:r>
-        <w:t xml:space="preserve"> Tab,</w:t>
-      </w:r>
-      <w:r>
-        <w:t xml:space="preserve"> go to </w:t>
+        <w:t>md</w:t>
+      </w:r>
+      <w:r>
+        <w:t xml:space="preserve"> files </w:t>
+      </w:r>
+      <w:r>
+        <w:t xml:space="preserve">(in root folder) </w:t>
+      </w:r>
+      <w:r>
+        <w:t xml:space="preserve">using </w:t>
       </w:r>
       <w:r>
         <w:rPr>
@@ -335,24 +402,30 @@
           <w:i/>
           <w:iCs/>
         </w:rPr>
-        <w:t>scripts</w:t>
-      </w:r>
-      <w:r>
-        <w:t xml:space="preserve"> folder</w:t>
+        <w:t>Knit</w:t>
+      </w:r>
+      <w:r>
+        <w:t xml:space="preserve"> button</w:t>
+      </w:r>
+    </w:p>
+    <w:p>
+      <w:pPr>
+        <w:numPr>
+          <w:ilvl w:val="0"/>
+          <w:numId w:val="2"/>
+        </w:numPr>
+      </w:pPr>
+      <w:r>
+        <w:t>Challenge</w:t>
+      </w:r>
+      <w:r>
+        <w:t xml:space="preserve">: </w:t>
+      </w:r>
+      <w:r>
+        <w:t>Send</w:t>
       </w:r>
       <w:r>
         <w:t xml:space="preserve"> </w:t>
-      </w:r>
-    </w:p>
-    <w:p>
-      <w:pPr>
-        <w:numPr>
-          <w:ilvl w:val="1"/>
-          <w:numId w:val="2"/>
-        </w:numPr>
-      </w:pPr>
-      <w:r>
-        <w:t xml:space="preserve">Click on </w:t>
       </w:r>
       <w:r>
         <w:rPr>
@@ -361,18 +434,7 @@
           <w:i/>
           <w:iCs/>
         </w:rPr>
-        <w:t>01-WindsAndTemps.R</w:t>
-      </w:r>
-    </w:p>
-    <w:p>
-      <w:pPr>
-        <w:numPr>
-          <w:ilvl w:val="1"/>
-          <w:numId w:val="2"/>
-        </w:numPr>
-      </w:pPr>
-      <w:r>
-        <w:t xml:space="preserve">Click </w:t>
+        <w:t>R</w:t>
       </w:r>
       <w:r>
         <w:rPr>
@@ -381,23 +443,26 @@
           <w:i/>
           <w:iCs/>
         </w:rPr>
-        <w:t>Source</w:t>
-      </w:r>
-    </w:p>
-    <w:p>
-      <w:pPr>
-        <w:numPr>
-          <w:ilvl w:val="0"/>
-          <w:numId w:val="2"/>
-        </w:numPr>
-      </w:pPr>
-      <w:r>
-        <w:t>Challenge</w:t>
-      </w:r>
-      <w:r>
-        <w:t xml:space="preserve">: Execute </w:t>
-      </w:r>
-      <w:proofErr w:type="spellStart"/>
+        <w:t>md</w:t>
+      </w:r>
+      <w:r>
+        <w:t xml:space="preserve"> files</w:t>
+      </w:r>
+      <w:r>
+        <w:t xml:space="preserve"> to HTML, PDF, and </w:t>
+      </w:r>
+      <w:r>
+        <w:t>Word</w:t>
+      </w:r>
+      <w:r>
+        <w:t xml:space="preserve"> </w:t>
+      </w:r>
+      <w:r>
+        <w:t>using</w:t>
+      </w:r>
+      <w:r>
+        <w:t xml:space="preserve"> the </w:t>
+      </w:r>
       <w:r>
         <w:rPr>
           <w:b/>
@@ -405,7 +470,256 @@
           <w:i/>
           <w:iCs/>
         </w:rPr>
-        <w:t>R</w:t>
+        <w:t>Knit</w:t>
+      </w:r>
+      <w:r>
+        <w:t xml:space="preserve"> dropdown options</w:t>
+      </w:r>
+    </w:p>
+    <w:p/>
+    <w:p>
+      <w:pPr>
+        <w:rPr>
+          <w:b/>
+          <w:bCs/>
+          <w:u w:val="single"/>
+        </w:rPr>
+      </w:pPr>
+      <w:r>
+        <w:rPr>
+          <w:b/>
+          <w:bCs/>
+          <w:u w:val="single"/>
+        </w:rPr>
+        <w:t>Task 2 (</w:t>
+      </w:r>
+      <w:r>
+        <w:rPr>
+          <w:b/>
+          <w:bCs/>
+          <w:u w:val="single"/>
+        </w:rPr>
+        <w:t>using</w:t>
+      </w:r>
+      <w:r>
+        <w:rPr>
+          <w:b/>
+          <w:bCs/>
+          <w:u w:val="single"/>
+        </w:rPr>
+        <w:t xml:space="preserve"> 4</w:t>
+      </w:r>
+      <w:r>
+        <w:rPr>
+          <w:b/>
+          <w:bCs/>
+          <w:u w:val="single"/>
+          <w:vertAlign w:val="superscript"/>
+        </w:rPr>
+        <w:t>th</w:t>
+      </w:r>
+      <w:r>
+        <w:rPr>
+          <w:b/>
+          <w:bCs/>
+          <w:u w:val="single"/>
+        </w:rPr>
+        <w:t xml:space="preserve"> example</w:t>
+      </w:r>
+      <w:r>
+        <w:rPr>
+          <w:b/>
+          <w:bCs/>
+          <w:u w:val="single"/>
+        </w:rPr>
+        <w:t xml:space="preserve"> </w:t>
+      </w:r>
+      <w:r>
+        <w:rPr>
+          <w:b/>
+          <w:bCs/>
+          <w:u w:val="single"/>
+        </w:rPr>
+        <w:t>–</w:t>
+      </w:r>
+      <w:r>
+        <w:rPr>
+          <w:b/>
+          <w:bCs/>
+          <w:u w:val="single"/>
+        </w:rPr>
+        <w:t xml:space="preserve"> </w:t>
+      </w:r>
+      <w:r>
+        <w:rPr>
+          <w:b/>
+          <w:bCs/>
+          <w:u w:val="single"/>
+        </w:rPr>
+        <w:t>Breaking up code</w:t>
+      </w:r>
+      <w:r>
+        <w:rPr>
+          <w:b/>
+          <w:bCs/>
+          <w:u w:val="single"/>
+        </w:rPr>
+        <w:t>)</w:t>
+      </w:r>
+    </w:p>
+    <w:p>
+      <w:pPr>
+        <w:numPr>
+          <w:ilvl w:val="0"/>
+          <w:numId w:val="1"/>
+        </w:numPr>
+      </w:pPr>
+      <w:r>
+        <w:t>Save example 4 under a new name</w:t>
+      </w:r>
+    </w:p>
+    <w:p>
+      <w:pPr>
+        <w:numPr>
+          <w:ilvl w:val="0"/>
+          <w:numId w:val="1"/>
+        </w:numPr>
+      </w:pPr>
+      <w:r>
+        <w:t xml:space="preserve">Remove </w:t>
+      </w:r>
+      <w:r>
+        <w:t xml:space="preserve">all text </w:t>
+      </w:r>
+      <w:r>
+        <w:t>outside of</w:t>
+      </w:r>
+      <w:r>
+        <w:t xml:space="preserve"> </w:t>
+      </w:r>
+      <w:r>
+        <w:t xml:space="preserve">the </w:t>
+      </w:r>
+      <w:r>
+        <w:t>code</w:t>
+      </w:r>
+      <w:r>
+        <w:t xml:space="preserve"> blocks </w:t>
+      </w:r>
+      <w:r>
+        <w:t>and</w:t>
+      </w:r>
+      <w:r>
+        <w:t xml:space="preserve"> the header</w:t>
+      </w:r>
+      <w:r>
+        <w:t>.</w:t>
+      </w:r>
+    </w:p>
+    <w:p>
+      <w:pPr>
+        <w:numPr>
+          <w:ilvl w:val="0"/>
+          <w:numId w:val="1"/>
+        </w:numPr>
+      </w:pPr>
+      <w:r>
+        <w:t>Show only Plots 1 and 3</w:t>
+      </w:r>
+      <w:r>
+        <w:t xml:space="preserve"> in the document (hide Plot 2)</w:t>
+      </w:r>
+    </w:p>
+    <w:p>
+      <w:pPr>
+        <w:numPr>
+          <w:ilvl w:val="0"/>
+          <w:numId w:val="1"/>
+        </w:numPr>
+      </w:pPr>
+      <w:r>
+        <w:t>Show the code for, but do not execute, the summary statistics</w:t>
+      </w:r>
+    </w:p>
+    <w:p>
+      <w:pPr>
+        <w:numPr>
+          <w:ilvl w:val="0"/>
+          <w:numId w:val="1"/>
+        </w:numPr>
+      </w:pPr>
+      <w:r>
+        <w:t>Execute, but do not show the code for</w:t>
+      </w:r>
+      <w:r>
+        <w:t>,</w:t>
+      </w:r>
+      <w:r>
+        <w:t xml:space="preserve"> the number of days in each wind direction </w:t>
+      </w:r>
+    </w:p>
+    <w:p>
+      <w:pPr>
+        <w:numPr>
+          <w:ilvl w:val="0"/>
+          <w:numId w:val="1"/>
+        </w:numPr>
+      </w:pPr>
+      <w:r>
+        <w:t xml:space="preserve">Add </w:t>
+      </w:r>
+      <w:r>
+        <w:t xml:space="preserve">your own </w:t>
+      </w:r>
+      <w:r>
+        <w:t>text</w:t>
+      </w:r>
+      <w:r>
+        <w:t xml:space="preserve"> before:</w:t>
+      </w:r>
+    </w:p>
+    <w:p>
+      <w:pPr>
+        <w:numPr>
+          <w:ilvl w:val="1"/>
+          <w:numId w:val="1"/>
+        </w:numPr>
+      </w:pPr>
+      <w:r>
+        <w:t xml:space="preserve">before </w:t>
+      </w:r>
+      <w:r>
+        <w:t xml:space="preserve">the summary stat code, </w:t>
+      </w:r>
+    </w:p>
+    <w:p>
+      <w:pPr>
+        <w:numPr>
+          <w:ilvl w:val="1"/>
+          <w:numId w:val="1"/>
+        </w:numPr>
+      </w:pPr>
+      <w:r>
+        <w:t xml:space="preserve">before </w:t>
+      </w:r>
+      <w:r>
+        <w:t>plot 1</w:t>
+      </w:r>
+    </w:p>
+    <w:p>
+      <w:pPr>
+        <w:numPr>
+          <w:ilvl w:val="1"/>
+          <w:numId w:val="1"/>
+        </w:numPr>
+      </w:pPr>
+      <w:r>
+        <w:t>at the end of the document</w:t>
+      </w:r>
+    </w:p>
+    <w:p>
+      <w:r>
+        <w:t xml:space="preserve">Challenge: Present summary stats and add a histogram for </w:t>
       </w:r>
       <w:r>
         <w:rPr>
@@ -414,17 +728,7 @@
           <w:i/>
           <w:iCs/>
         </w:rPr>
-        <w:t>md</w:t>
-      </w:r>
-      <w:proofErr w:type="spellEnd"/>
-      <w:r>
-        <w:t xml:space="preserve"> files </w:t>
-      </w:r>
-      <w:r>
-        <w:t xml:space="preserve">(in root folder) </w:t>
-      </w:r>
-      <w:r>
-        <w:t xml:space="preserve">using </w:t>
+        <w:t>av</w:t>
       </w:r>
       <w:r>
         <w:rPr>
@@ -433,32 +737,8 @@
           <w:i/>
           <w:iCs/>
         </w:rPr>
-        <w:t>Knit</w:t>
-      </w:r>
-      <w:r>
-        <w:t xml:space="preserve"> button</w:t>
-      </w:r>
-    </w:p>
-    <w:p>
-      <w:pPr>
-        <w:numPr>
-          <w:ilvl w:val="0"/>
-          <w:numId w:val="2"/>
-        </w:numPr>
-      </w:pPr>
-      <w:r>
-        <w:t>Challenge</w:t>
-      </w:r>
-      <w:r>
-        <w:t xml:space="preserve">: </w:t>
-      </w:r>
-      <w:r>
-        <w:t>Send</w:t>
-      </w:r>
-      <w:r>
-        <w:t xml:space="preserve"> </w:t>
-      </w:r>
-      <w:proofErr w:type="spellStart"/>
+        <w:t>g</w:t>
+      </w:r>
       <w:r>
         <w:rPr>
           <w:b/>
@@ -466,323 +746,8 @@
           <w:i/>
           <w:iCs/>
         </w:rPr>
-        <w:t>R</w:t>
-      </w:r>
-      <w:r>
-        <w:rPr>
-          <w:b/>
-          <w:bCs/>
-          <w:i/>
-          <w:iCs/>
-        </w:rPr>
-        <w:t>md</w:t>
-      </w:r>
-      <w:proofErr w:type="spellEnd"/>
-      <w:r>
-        <w:t xml:space="preserve"> files</w:t>
-      </w:r>
-      <w:r>
-        <w:t xml:space="preserve"> to HTML, PDF, and </w:t>
-      </w:r>
-      <w:r>
-        <w:t>Word</w:t>
-      </w:r>
-      <w:r>
-        <w:t xml:space="preserve"> </w:t>
-      </w:r>
-      <w:r>
-        <w:t>using</w:t>
-      </w:r>
-      <w:r>
-        <w:t xml:space="preserve"> the </w:t>
-      </w:r>
-      <w:r>
-        <w:rPr>
-          <w:b/>
-          <w:bCs/>
-          <w:i/>
-          <w:iCs/>
-        </w:rPr>
-        <w:t>Knit</w:t>
-      </w:r>
-      <w:r>
-        <w:t xml:space="preserve"> dropdown options</w:t>
-      </w:r>
-    </w:p>
-    <w:p/>
-    <w:p>
-      <w:pPr>
-        <w:rPr>
-          <w:b/>
-          <w:bCs/>
-          <w:u w:val="single"/>
-        </w:rPr>
-      </w:pPr>
-      <w:r>
-        <w:rPr>
-          <w:b/>
-          <w:bCs/>
-          <w:u w:val="single"/>
-        </w:rPr>
-        <w:t>Task 2 (</w:t>
-      </w:r>
-      <w:r>
-        <w:rPr>
-          <w:b/>
-          <w:bCs/>
-          <w:u w:val="single"/>
-        </w:rPr>
-        <w:t>using</w:t>
-      </w:r>
-      <w:r>
-        <w:rPr>
-          <w:b/>
-          <w:bCs/>
-          <w:u w:val="single"/>
-        </w:rPr>
-        <w:t xml:space="preserve"> 4</w:t>
-      </w:r>
-      <w:r>
-        <w:rPr>
-          <w:b/>
-          <w:bCs/>
-          <w:u w:val="single"/>
-          <w:vertAlign w:val="superscript"/>
-        </w:rPr>
-        <w:t>th</w:t>
-      </w:r>
-      <w:r>
-        <w:rPr>
-          <w:b/>
-          <w:bCs/>
-          <w:u w:val="single"/>
-        </w:rPr>
-        <w:t xml:space="preserve"> example</w:t>
-      </w:r>
-      <w:r>
-        <w:rPr>
-          <w:b/>
-          <w:bCs/>
-          <w:u w:val="single"/>
-        </w:rPr>
-        <w:t xml:space="preserve"> </w:t>
-      </w:r>
-      <w:r>
-        <w:rPr>
-          <w:b/>
-          <w:bCs/>
-          <w:u w:val="single"/>
-        </w:rPr>
-        <w:t>–</w:t>
-      </w:r>
-      <w:r>
-        <w:rPr>
-          <w:b/>
-          <w:bCs/>
-          <w:u w:val="single"/>
-        </w:rPr>
-        <w:t xml:space="preserve"> </w:t>
-      </w:r>
-      <w:r>
-        <w:rPr>
-          <w:b/>
-          <w:bCs/>
-          <w:u w:val="single"/>
-        </w:rPr>
-        <w:t>Breaking up code</w:t>
-      </w:r>
-      <w:r>
-        <w:rPr>
-          <w:b/>
-          <w:bCs/>
-          <w:u w:val="single"/>
-        </w:rPr>
-        <w:t>)</w:t>
-      </w:r>
-    </w:p>
-    <w:p>
-      <w:pPr>
-        <w:numPr>
-          <w:ilvl w:val="0"/>
-          <w:numId w:val="1"/>
-        </w:numPr>
-      </w:pPr>
-      <w:r>
-        <w:t>Save example 4 under a new name</w:t>
-      </w:r>
-    </w:p>
-    <w:p>
-      <w:pPr>
-        <w:numPr>
-          <w:ilvl w:val="0"/>
-          <w:numId w:val="1"/>
-        </w:numPr>
-      </w:pPr>
-      <w:r>
-        <w:t xml:space="preserve">Remove </w:t>
-      </w:r>
-      <w:r>
-        <w:t xml:space="preserve">all text </w:t>
-      </w:r>
-      <w:r>
-        <w:t>outside of</w:t>
-      </w:r>
-      <w:r>
-        <w:t xml:space="preserve"> </w:t>
-      </w:r>
-      <w:r>
-        <w:t xml:space="preserve">the </w:t>
-      </w:r>
-      <w:r>
-        <w:t>code</w:t>
-      </w:r>
-      <w:r>
-        <w:t xml:space="preserve"> blocks </w:t>
-      </w:r>
-      <w:r>
-        <w:t>and</w:t>
-      </w:r>
-      <w:r>
-        <w:t xml:space="preserve"> the header</w:t>
-      </w:r>
-      <w:r>
-        <w:t>.</w:t>
-      </w:r>
-    </w:p>
-    <w:p>
-      <w:pPr>
-        <w:numPr>
-          <w:ilvl w:val="0"/>
-          <w:numId w:val="1"/>
-        </w:numPr>
-      </w:pPr>
-      <w:r>
-        <w:t>Show only Plots 1 and 3</w:t>
-      </w:r>
-      <w:r>
-        <w:t xml:space="preserve"> in the document (hide Plot 2)</w:t>
-      </w:r>
-    </w:p>
-    <w:p>
-      <w:pPr>
-        <w:numPr>
-          <w:ilvl w:val="0"/>
-          <w:numId w:val="1"/>
-        </w:numPr>
-      </w:pPr>
-      <w:r>
-        <w:t>Show the code for, but do not execute, the summary statistics</w:t>
-      </w:r>
-    </w:p>
-    <w:p>
-      <w:pPr>
-        <w:numPr>
-          <w:ilvl w:val="0"/>
-          <w:numId w:val="1"/>
-        </w:numPr>
-      </w:pPr>
-      <w:r>
-        <w:t>Execute, but do not show the code for</w:t>
-      </w:r>
-      <w:r>
-        <w:t>,</w:t>
-      </w:r>
-      <w:r>
-        <w:t xml:space="preserve"> the number of days in each wind direction </w:t>
-      </w:r>
-    </w:p>
-    <w:p>
-      <w:pPr>
-        <w:numPr>
-          <w:ilvl w:val="0"/>
-          <w:numId w:val="1"/>
-        </w:numPr>
-      </w:pPr>
-      <w:r>
-        <w:t xml:space="preserve">Add </w:t>
-      </w:r>
-      <w:r>
-        <w:t xml:space="preserve">your own </w:t>
-      </w:r>
-      <w:r>
-        <w:t>text</w:t>
-      </w:r>
-      <w:r>
-        <w:t xml:space="preserve"> before:</w:t>
-      </w:r>
-    </w:p>
-    <w:p>
-      <w:pPr>
-        <w:numPr>
-          <w:ilvl w:val="1"/>
-          <w:numId w:val="1"/>
-        </w:numPr>
-      </w:pPr>
-      <w:r>
-        <w:t xml:space="preserve">before </w:t>
-      </w:r>
-      <w:r>
-        <w:t xml:space="preserve">the summary stat code, </w:t>
-      </w:r>
-    </w:p>
-    <w:p>
-      <w:pPr>
-        <w:numPr>
-          <w:ilvl w:val="1"/>
-          <w:numId w:val="1"/>
-        </w:numPr>
-      </w:pPr>
-      <w:r>
-        <w:t xml:space="preserve">before </w:t>
-      </w:r>
-      <w:r>
-        <w:t>plot 1</w:t>
-      </w:r>
-    </w:p>
-    <w:p>
-      <w:pPr>
-        <w:numPr>
-          <w:ilvl w:val="1"/>
-          <w:numId w:val="1"/>
-        </w:numPr>
-      </w:pPr>
-      <w:r>
-        <w:t>at the end of the document</w:t>
-      </w:r>
-    </w:p>
-    <w:p>
-      <w:r>
-        <w:t xml:space="preserve">Challenge: Present summary stats and add a histogram for </w:t>
-      </w:r>
-      <w:proofErr w:type="spellStart"/>
-      <w:r>
-        <w:rPr>
-          <w:b/>
-          <w:bCs/>
-          <w:i/>
-          <w:iCs/>
-        </w:rPr>
-        <w:t>av</w:t>
-      </w:r>
-      <w:r>
-        <w:rPr>
-          <w:b/>
-          <w:bCs/>
-          <w:i/>
-          <w:iCs/>
-        </w:rPr>
-        <w:t>g</w:t>
-      </w:r>
-      <w:r>
-        <w:rPr>
-          <w:b/>
-          <w:bCs/>
-          <w:i/>
-          <w:iCs/>
-        </w:rPr>
         <w:t>Temp</w:t>
       </w:r>
-      <w:proofErr w:type="spellEnd"/>
     </w:p>
     <w:p>
       <w:r>
@@ -950,6 +915,40 @@
     <w:p>
       <w:pPr>
         <w:numPr>
+          <w:ilvl w:val="1"/>
+          <w:numId w:val="3"/>
+        </w:numPr>
+      </w:pPr>
+      <w:r>
+        <w:t xml:space="preserve">note: </w:t>
+      </w:r>
+      <w:r>
+        <w:t>if you get an error</w:t>
+      </w:r>
+      <w:r>
+        <w:t xml:space="preserve"> on Knit</w:t>
+      </w:r>
+      <w:bookmarkStart w:id="0" w:name="_GoBack"/>
+      <w:bookmarkEnd w:id="0"/>
+      <w:r>
+        <w:t xml:space="preserve"> then </w:t>
+      </w:r>
+      <w:r>
+        <w:t xml:space="preserve">you might need to delete lines 61 and 62 </w:t>
+      </w:r>
+      <w:r>
+        <w:t>–</w:t>
+      </w:r>
+      <w:r>
+        <w:t xml:space="preserve"> this issue has to do with different installations of TeX</w:t>
+      </w:r>
+      <w:r>
+        <w:t xml:space="preserve"> and I have not tracked it down yet but these lines are not vital</w:t>
+      </w:r>
+    </w:p>
+    <w:p>
+      <w:pPr>
+        <w:numPr>
           <w:ilvl w:val="0"/>
           <w:numId w:val="3"/>
         </w:numPr>
@@ -1239,9 +1238,9 @@
         </w:numPr>
       </w:pPr>
       <w:r>
+        <w:lastRenderedPageBreak/>
         <w:t xml:space="preserve">Write a paragraph that include information about the mean, median, minimum, and maximum temperatures from the </w:t>
       </w:r>
-      <w:proofErr w:type="spellStart"/>
       <w:r>
         <w:rPr>
           <w:b/>
@@ -1251,7 +1250,6 @@
         </w:rPr>
         <w:t>avgTemp</w:t>
       </w:r>
-      <w:proofErr w:type="spellEnd"/>
       <w:r>
         <w:t xml:space="preserve"> vector</w:t>
       </w:r>
@@ -1275,7 +1273,6 @@
         </w:numPr>
       </w:pPr>
       <w:r>
-        <w:lastRenderedPageBreak/>
         <w:t>Challenge: put the Celsius temperature next to the Fahrenheit</w:t>
       </w:r>
     </w:p>
@@ -1326,14 +1323,12 @@
       <w:r>
         <w:t xml:space="preserve"> </w:t>
       </w:r>
-      <w:proofErr w:type="spellStart"/>
       <w:r>
         <w:t>weatherData</w:t>
       </w:r>
       <w:r>
         <w:t>$date</w:t>
       </w:r>
-      <w:proofErr w:type="spellEnd"/>
     </w:p>
     <w:p>
       <w:pPr>
@@ -1343,13 +1338,8 @@
         </w:numPr>
       </w:pPr>
       <w:r>
-        <w:t xml:space="preserve">humidity: </w:t>
-      </w:r>
-      <w:proofErr w:type="spellStart"/>
-      <w:r>
-        <w:t>weatherData$relHum</w:t>
-      </w:r>
-      <w:proofErr w:type="spellEnd"/>
+        <w:t>humidity: weatherData$relHum</w:t>
+      </w:r>
     </w:p>
     <w:p>
       <w:pPr>
@@ -1359,13 +1349,8 @@
         </w:numPr>
       </w:pPr>
       <w:r>
-        <w:t xml:space="preserve">wind speed: </w:t>
-      </w:r>
-      <w:proofErr w:type="spellStart"/>
-      <w:r>
-        <w:t>weatherData$windSpeed</w:t>
-      </w:r>
-      <w:proofErr w:type="spellEnd"/>
+        <w:t>wind speed: weatherData$windSpeed</w:t>
+      </w:r>
     </w:p>
     <w:p>
       <w:pPr>
@@ -1375,18 +1360,10 @@
         </w:numPr>
       </w:pPr>
       <w:r>
-        <w:t xml:space="preserve">wind direction: </w:t>
-      </w:r>
-      <w:proofErr w:type="spellStart"/>
-      <w:r>
-        <w:t>weatherData$windDir</w:t>
-      </w:r>
-      <w:proofErr w:type="spellEnd"/>
-    </w:p>
-    <w:p>
-      <w:bookmarkStart w:id="0" w:name="_GoBack"/>
-      <w:bookmarkEnd w:id="0"/>
-    </w:p>
+        <w:t>wind direction: weatherData$windDir</w:t>
+      </w:r>
+    </w:p>
+    <w:p/>
     <w:sectPr>
       <w:pgSz w:w="12240" w:h="15840"/>
       <w:pgMar w:top="1440" w:right="1440" w:bottom="1440" w:left="1440" w:header="720" w:footer="720" w:gutter="0"/>
@@ -3024,6 +3001,24 @@
 </file>
 
 <file path=customXml/item1.xml><?xml version="1.0" encoding="utf-8"?>
+<p:properties xmlns:p="http://schemas.microsoft.com/office/2006/metadata/properties" xmlns:xsi="http://www.w3.org/2001/XMLSchema-instance" xmlns:pc="http://schemas.microsoft.com/office/infopath/2007/PartnerControls">
+  <documentManagement>
+    <_ip_UnifiedCompliancePolicyUIAction xmlns="http://schemas.microsoft.com/sharepoint/v3" xsi:nil="true"/>
+    <_ip_UnifiedCompliancePolicyProperties xmlns="http://schemas.microsoft.com/sharepoint/v3" xsi:nil="true"/>
+  </documentManagement>
+</p:properties>
+</file>
+
+<file path=customXml/item2.xml><?xml version="1.0" encoding="utf-8"?>
+<?mso-contentType ?>
+<FormTemplates xmlns="http://schemas.microsoft.com/sharepoint/v3/contenttype/forms">
+  <Display>DocumentLibraryForm</Display>
+  <Edit>DocumentLibraryForm</Edit>
+  <New>DocumentLibraryForm</New>
+</FormTemplates>
+</file>
+
+<file path=customXml/item3.xml><?xml version="1.0" encoding="utf-8"?>
 <ct:contentTypeSchema xmlns:ct="http://schemas.microsoft.com/office/2006/metadata/contentType" xmlns:ma="http://schemas.microsoft.com/office/2006/metadata/properties/metaAttributes" ct:_="" ma:_="" ma:contentTypeName="Document" ma:contentTypeID="0x0101003DB5B97B54300B4889C1AC7361F68213" ma:contentTypeVersion="14" ma:contentTypeDescription="Create a new document." ma:contentTypeScope="" ma:versionID="b3a4fb828f3a04ce1ee1646d58eb04a7">
   <xsd:schema xmlns:xsd="http://www.w3.org/2001/XMLSchema" xmlns:xs="http://www.w3.org/2001/XMLSchema" xmlns:p="http://schemas.microsoft.com/office/2006/metadata/properties" xmlns:ns1="http://schemas.microsoft.com/sharepoint/v3" xmlns:ns2="0b3136f0-a1b3-4de4-aaf6-47b51dbb702c" xmlns:ns3="3076eba4-c0ca-4bad-b773-16a3112e7607" targetNamespace="http://schemas.microsoft.com/office/2006/metadata/properties" ma:root="true" ma:fieldsID="fc7abf6f59e632741c2abb53f83e984a" ns1:_="" ns2:_="" ns3:_="">
     <xsd:import namespace="http://schemas.microsoft.com/sharepoint/v3"/>
@@ -3257,25 +3252,25 @@
 </ct:contentTypeSchema>
 </file>
 
-<file path=customXml/item2.xml><?xml version="1.0" encoding="utf-8"?>
-<?mso-contentType ?>
-<FormTemplates xmlns="http://schemas.microsoft.com/sharepoint/v3/contenttype/forms">
-  <Display>DocumentLibraryForm</Display>
-  <Edit>DocumentLibraryForm</Edit>
-  <New>DocumentLibraryForm</New>
-</FormTemplates>
+<file path=customXml/itemProps1.xml><?xml version="1.0" encoding="utf-8"?>
+<ds:datastoreItem xmlns:ds="http://schemas.openxmlformats.org/officeDocument/2006/customXml" ds:itemID="{2D540BEB-BBE8-4309-B506-C913B6F08FBE}">
+  <ds:schemaRefs>
+    <ds:schemaRef ds:uri="http://schemas.microsoft.com/office/2006/metadata/properties"/>
+    <ds:schemaRef ds:uri="http://schemas.microsoft.com/office/infopath/2007/PartnerControls"/>
+    <ds:schemaRef ds:uri="http://schemas.microsoft.com/sharepoint/v3"/>
+  </ds:schemaRefs>
+</ds:datastoreItem>
 </file>
 
-<file path=customXml/item3.xml><?xml version="1.0" encoding="utf-8"?>
-<p:properties xmlns:p="http://schemas.microsoft.com/office/2006/metadata/properties" xmlns:xsi="http://www.w3.org/2001/XMLSchema-instance" xmlns:pc="http://schemas.microsoft.com/office/infopath/2007/PartnerControls">
-  <documentManagement>
-    <_ip_UnifiedCompliancePolicyUIAction xmlns="http://schemas.microsoft.com/sharepoint/v3" xsi:nil="true"/>
-    <_ip_UnifiedCompliancePolicyProperties xmlns="http://schemas.microsoft.com/sharepoint/v3" xsi:nil="true"/>
-  </documentManagement>
-</p:properties>
+<file path=customXml/itemProps2.xml><?xml version="1.0" encoding="utf-8"?>
+<ds:datastoreItem xmlns:ds="http://schemas.openxmlformats.org/officeDocument/2006/customXml" ds:itemID="{6C72E588-DA21-400C-AD47-B6B93C92D4B6}">
+  <ds:schemaRefs>
+    <ds:schemaRef ds:uri="http://schemas.microsoft.com/sharepoint/v3/contenttype/forms"/>
+  </ds:schemaRefs>
+</ds:datastoreItem>
 </file>
 
-<file path=customXml/itemProps1.xml><?xml version="1.0" encoding="utf-8"?>
+<file path=customXml/itemProps3.xml><?xml version="1.0" encoding="utf-8"?>
 <ds:datastoreItem xmlns:ds="http://schemas.openxmlformats.org/officeDocument/2006/customXml" ds:itemID="{A55574BA-966A-417D-BF84-0044DB0334B9}">
   <ds:schemaRefs>
     <ds:schemaRef ds:uri="http://schemas.microsoft.com/office/2006/metadata/contentType"/>
@@ -3293,22 +3288,4 @@
     <ds:schemaRef ds:uri="http://schemas.microsoft.com/internal/obd"/>
   </ds:schemaRefs>
 </ds:datastoreItem>
-</file>
-
-<file path=customXml/itemProps2.xml><?xml version="1.0" encoding="utf-8"?>
-<ds:datastoreItem xmlns:ds="http://schemas.openxmlformats.org/officeDocument/2006/customXml" ds:itemID="{6C72E588-DA21-400C-AD47-B6B93C92D4B6}">
-  <ds:schemaRefs>
-    <ds:schemaRef ds:uri="http://schemas.microsoft.com/sharepoint/v3/contenttype/forms"/>
-  </ds:schemaRefs>
-</ds:datastoreItem>
-</file>
-
-<file path=customXml/itemProps3.xml><?xml version="1.0" encoding="utf-8"?>
-<ds:datastoreItem xmlns:ds="http://schemas.openxmlformats.org/officeDocument/2006/customXml" ds:itemID="{2D540BEB-BBE8-4309-B506-C913B6F08FBE}">
-  <ds:schemaRefs>
-    <ds:schemaRef ds:uri="http://schemas.microsoft.com/office/2006/metadata/properties"/>
-    <ds:schemaRef ds:uri="http://schemas.microsoft.com/office/infopath/2007/PartnerControls"/>
-    <ds:schemaRef ds:uri="http://schemas.microsoft.com/sharepoint/v3"/>
-  </ds:schemaRefs>
-</ds:datastoreItem>
 </file>
</xml_diff>